<commit_message>
Partial update to resume file.
</commit_message>
<xml_diff>
--- a/inc/download/Resume/Resume_IT_Debug.docx
+++ b/inc/download/Resume/Resume_IT_Debug.docx
@@ -1,6 +1,6 @@
 
 <file path=word/document.xml><?xml version="1.0" encoding="utf-8"?>
-<w:document xmlns:wpc="http://schemas.microsoft.com/office/word/2010/wordprocessingCanvas" xmlns:mc="http://schemas.openxmlformats.org/markup-compatibility/2006" xmlns:o="urn:schemas-microsoft-com:office:office" xmlns:r="http://schemas.openxmlformats.org/officeDocument/2006/relationships" xmlns:m="http://schemas.openxmlformats.org/officeDocument/2006/math" xmlns:v="urn:schemas-microsoft-com:vml" xmlns:wp14="http://schemas.microsoft.com/office/word/2010/wordprocessingDrawing" xmlns:wp="http://schemas.openxmlformats.org/drawingml/2006/wordprocessingDrawing" xmlns:w10="urn:schemas-microsoft-com:office:word" xmlns:w="http://schemas.openxmlformats.org/wordprocessingml/2006/main" xmlns:w14="http://schemas.microsoft.com/office/word/2010/wordml" xmlns:wpg="http://schemas.microsoft.com/office/word/2010/wordprocessingGroup" xmlns:wpi="http://schemas.microsoft.com/office/word/2010/wordprocessingInk" xmlns:wne="http://schemas.microsoft.com/office/word/2006/wordml" xmlns:wps="http://schemas.microsoft.com/office/word/2010/wordprocessingShape" mc:Ignorable="w14 wp14">
+<w:document xmlns:wpc="http://schemas.microsoft.com/office/word/2010/wordprocessingCanvas" xmlns:cx="http://schemas.microsoft.com/office/drawing/2014/chartex" xmlns:cx1="http://schemas.microsoft.com/office/drawing/2015/9/8/chartex" xmlns:cx2="http://schemas.microsoft.com/office/drawing/2015/10/21/chartex" xmlns:cx3="http://schemas.microsoft.com/office/drawing/2016/5/9/chartex" xmlns:cx4="http://schemas.microsoft.com/office/drawing/2016/5/10/chartex" xmlns:cx5="http://schemas.microsoft.com/office/drawing/2016/5/11/chartex" xmlns:cx6="http://schemas.microsoft.com/office/drawing/2016/5/12/chartex" xmlns:cx7="http://schemas.microsoft.com/office/drawing/2016/5/13/chartex" xmlns:cx8="http://schemas.microsoft.com/office/drawing/2016/5/14/chartex" xmlns:mc="http://schemas.openxmlformats.org/markup-compatibility/2006" xmlns:aink="http://schemas.microsoft.com/office/drawing/2016/ink" xmlns:am3d="http://schemas.microsoft.com/office/drawing/2017/model3d" xmlns:o="urn:schemas-microsoft-com:office:office" xmlns:r="http://schemas.openxmlformats.org/officeDocument/2006/relationships" xmlns:m="http://schemas.openxmlformats.org/officeDocument/2006/math" xmlns:v="urn:schemas-microsoft-com:vml" xmlns:wp14="http://schemas.microsoft.com/office/word/2010/wordprocessingDrawing" xmlns:wp="http://schemas.openxmlformats.org/drawingml/2006/wordprocessingDrawing" xmlns:w10="urn:schemas-microsoft-com:office:word" xmlns:w="http://schemas.openxmlformats.org/wordprocessingml/2006/main" xmlns:w14="http://schemas.microsoft.com/office/word/2010/wordml" xmlns:w15="http://schemas.microsoft.com/office/word/2012/wordml" xmlns:w16cid="http://schemas.microsoft.com/office/word/2016/wordml/cid" xmlns:w16se="http://schemas.microsoft.com/office/word/2015/wordml/symex" xmlns:wpg="http://schemas.microsoft.com/office/word/2010/wordprocessingGroup" xmlns:wpi="http://schemas.microsoft.com/office/word/2010/wordprocessingInk" xmlns:wne="http://schemas.microsoft.com/office/word/2006/wordml" xmlns:wps="http://schemas.microsoft.com/office/word/2010/wordprocessingShape" mc:Ignorable="w14 w15 w16se w16cid wp14">
   <w:body>
     <w:p>
       <w:pPr>
@@ -49,16 +49,7 @@
           <w:rFonts w:ascii="Cambria" w:eastAsia="Times New Roman" w:hAnsi="Cambria" w:cs="Times New Roman"/>
           <w:snapToGrid w:val="0"/>
         </w:rPr>
-        <w:t>3440 Beaver Rd, Morristown, TN  378</w:t>
-      </w:r>
-      <w:bookmarkStart w:id="0" w:name="_GoBack"/>
-      <w:bookmarkEnd w:id="0"/>
-      <w:r>
-        <w:rPr>
-          <w:rFonts w:ascii="Cambria" w:eastAsia="Times New Roman" w:hAnsi="Cambria" w:cs="Times New Roman"/>
-          <w:snapToGrid w:val="0"/>
-        </w:rPr>
-        <w:t>14</w:t>
+        <w:t>3440 Beaver Rd, Morristown, TN  37814</w:t>
       </w:r>
     </w:p>
     <w:p>
@@ -102,7 +93,7 @@
         </w:rPr>
         <w:t xml:space="preserve"> </w:t>
       </w:r>
-      <w:hyperlink r:id="rId6" w:history="1">
+      <w:hyperlink r:id="rId5" w:history="1">
         <w:r>
           <w:rPr>
             <w:rStyle w:val="Hyperlink"/>
@@ -168,16 +159,135 @@
         <w:ind w:firstLine="360"/>
         <w:rPr>
           <w:rFonts w:ascii="Cambria" w:eastAsia="Times New Roman" w:hAnsi="Cambria" w:cs="Times New Roman"/>
+          <w:snapToGrid w:val="0"/>
+        </w:rPr>
+      </w:pPr>
+      <w:r>
+        <w:rPr>
+          <w:rFonts w:ascii="Cambria" w:eastAsia="Times New Roman" w:hAnsi="Cambria" w:cs="Times New Roman"/>
           <w:b/>
           <w:snapToGrid w:val="0"/>
         </w:rPr>
-      </w:pPr>
+        <w:t xml:space="preserve">Master of Science </w:t>
+      </w:r>
+      <w:r>
+        <w:rPr>
+          <w:rFonts w:ascii="Cambria" w:eastAsia="Times New Roman" w:hAnsi="Cambria" w:cs="Times New Roman"/>
+          <w:snapToGrid w:val="0"/>
+        </w:rPr>
+        <w:t>– Computing Department, December 2018</w:t>
+      </w:r>
+    </w:p>
+    <w:p>
+      <w:pPr>
+        <w:widowControl w:val="0"/>
+        <w:spacing w:after="0" w:line="240" w:lineRule="auto"/>
+        <w:ind w:firstLine="360"/>
+        <w:rPr>
+          <w:rFonts w:ascii="Cambria" w:eastAsia="Times New Roman" w:hAnsi="Cambria" w:cs="Times New Roman"/>
+          <w:snapToGrid w:val="0"/>
+        </w:rPr>
+      </w:pPr>
+      <w:r>
+        <w:rPr>
+          <w:rFonts w:ascii="Cambria" w:eastAsia="Times New Roman" w:hAnsi="Cambria" w:cs="Times New Roman"/>
+          <w:snapToGrid w:val="0"/>
+        </w:rPr>
+        <w:t xml:space="preserve">Concentrations: </w:t>
+      </w:r>
       <w:r>
         <w:rPr>
           <w:rFonts w:ascii="Cambria" w:eastAsia="Times New Roman" w:hAnsi="Cambria" w:cs="Times New Roman"/>
           <w:b/>
           <w:snapToGrid w:val="0"/>
         </w:rPr>
+        <w:t>Applied Computer Science</w:t>
+      </w:r>
+    </w:p>
+    <w:p>
+      <w:pPr>
+        <w:widowControl w:val="0"/>
+        <w:spacing w:after="0" w:line="240" w:lineRule="auto"/>
+        <w:ind w:firstLine="360"/>
+        <w:rPr>
+          <w:rFonts w:ascii="Cambria" w:eastAsia="Times New Roman" w:hAnsi="Cambria" w:cs="Times New Roman"/>
+          <w:snapToGrid w:val="0"/>
+        </w:rPr>
+      </w:pPr>
+      <w:r>
+        <w:rPr>
+          <w:rFonts w:ascii="Cambria" w:eastAsia="Times New Roman" w:hAnsi="Cambria" w:cs="Times New Roman"/>
+          <w:snapToGrid w:val="0"/>
+        </w:rPr>
+        <w:t>East Tennessee State University (ETSU), Johnson City, TN</w:t>
+      </w:r>
+    </w:p>
+    <w:p>
+      <w:pPr>
+        <w:widowControl w:val="0"/>
+        <w:spacing w:after="0" w:line="240" w:lineRule="auto"/>
+        <w:ind w:firstLine="360"/>
+        <w:rPr>
+          <w:rFonts w:ascii="Cambria" w:eastAsia="Times New Roman" w:hAnsi="Cambria" w:cs="Times New Roman"/>
+          <w:snapToGrid w:val="0"/>
+        </w:rPr>
+      </w:pPr>
+      <w:r>
+        <w:rPr>
+          <w:rFonts w:ascii="Cambria" w:eastAsia="Times New Roman" w:hAnsi="Cambria" w:cs="Times New Roman"/>
+          <w:snapToGrid w:val="0"/>
+        </w:rPr>
+        <w:tab/>
+        <w:t>Thesis Topic: Cognitive-Semantic Modeling of Fictional Narrative</w:t>
+      </w:r>
+    </w:p>
+    <w:p>
+      <w:pPr>
+        <w:widowControl w:val="0"/>
+        <w:spacing w:after="0" w:line="240" w:lineRule="auto"/>
+        <w:ind w:firstLine="360"/>
+        <w:rPr>
+          <w:rFonts w:ascii="Cambria" w:eastAsia="Times New Roman" w:hAnsi="Cambria" w:cs="Times New Roman"/>
+          <w:snapToGrid w:val="0"/>
+        </w:rPr>
+      </w:pPr>
+      <w:r>
+        <w:rPr>
+          <w:rFonts w:ascii="Cambria" w:eastAsia="Times New Roman" w:hAnsi="Cambria" w:cs="Times New Roman"/>
+          <w:snapToGrid w:val="0"/>
+        </w:rPr>
+        <w:tab/>
+        <w:t>Selected Courses: Artificial Intelligence, Software Project Management</w:t>
+      </w:r>
+    </w:p>
+    <w:p>
+      <w:pPr>
+        <w:widowControl w:val="0"/>
+        <w:spacing w:after="0" w:line="240" w:lineRule="auto"/>
+        <w:ind w:firstLine="360"/>
+        <w:rPr>
+          <w:rFonts w:ascii="Cambria" w:eastAsia="Times New Roman" w:hAnsi="Cambria" w:cs="Times New Roman"/>
+          <w:snapToGrid w:val="0"/>
+        </w:rPr>
+      </w:pPr>
+    </w:p>
+    <w:p>
+      <w:pPr>
+        <w:widowControl w:val="0"/>
+        <w:spacing w:after="0" w:line="240" w:lineRule="auto"/>
+        <w:ind w:firstLine="360"/>
+        <w:rPr>
+          <w:rFonts w:ascii="Cambria" w:eastAsia="Times New Roman" w:hAnsi="Cambria" w:cs="Times New Roman"/>
+          <w:b/>
+          <w:snapToGrid w:val="0"/>
+        </w:rPr>
+      </w:pPr>
+      <w:r>
+        <w:rPr>
+          <w:rFonts w:ascii="Cambria" w:eastAsia="Times New Roman" w:hAnsi="Cambria" w:cs="Times New Roman"/>
+          <w:b/>
+          <w:snapToGrid w:val="0"/>
+        </w:rPr>
         <w:t>Bachelor of Science</w:t>
       </w:r>
       <w:r>
@@ -192,23 +302,7 @@
           <w:rFonts w:ascii="Cambria" w:eastAsia="Times New Roman" w:hAnsi="Cambria" w:cs="Times New Roman"/>
           <w:snapToGrid w:val="0"/>
         </w:rPr>
-        <w:t xml:space="preserve">Magna </w:t>
-      </w:r>
-      <w:proofErr w:type="gramStart"/>
-      <w:r>
-        <w:rPr>
-          <w:rFonts w:ascii="Cambria" w:eastAsia="Times New Roman" w:hAnsi="Cambria" w:cs="Times New Roman"/>
-          <w:snapToGrid w:val="0"/>
-        </w:rPr>
-        <w:t>Cum</w:t>
-      </w:r>
-      <w:proofErr w:type="gramEnd"/>
-      <w:r>
-        <w:rPr>
-          <w:rFonts w:ascii="Cambria" w:eastAsia="Times New Roman" w:hAnsi="Cambria" w:cs="Times New Roman"/>
-          <w:snapToGrid w:val="0"/>
-        </w:rPr>
-        <w:t xml:space="preserve"> Laude</w:t>
+        <w:t>Magna Cum Laude</w:t>
       </w:r>
       <w:r>
         <w:rPr>
@@ -325,25 +419,23 @@
           <w:bCs/>
           <w:snapToGrid w:val="0"/>
         </w:rPr>
-        <w:t xml:space="preserve">Upsilon Pi Epsilon, Golden Key </w:t>
-      </w:r>
-      <w:proofErr w:type="spellStart"/>
+        <w:t>Upsi</w:t>
+      </w:r>
       <w:r>
         <w:rPr>
           <w:rFonts w:ascii="Cambria" w:eastAsia="Times New Roman" w:hAnsi="Cambria" w:cs="Times New Roman"/>
           <w:bCs/>
           <w:snapToGrid w:val="0"/>
         </w:rPr>
-        <w:t>Honour</w:t>
-      </w:r>
-      <w:proofErr w:type="spellEnd"/>
+        <w:t>lon Pi Epsilon, Golden Key Hono</w:t>
+      </w:r>
       <w:r>
         <w:rPr>
           <w:rFonts w:ascii="Cambria" w:eastAsia="Times New Roman" w:hAnsi="Cambria" w:cs="Times New Roman"/>
           <w:bCs/>
           <w:snapToGrid w:val="0"/>
         </w:rPr>
-        <w:t xml:space="preserve"> Society</w:t>
+        <w:t>r Society</w:t>
       </w:r>
     </w:p>
     <w:p>
@@ -408,23 +500,7 @@
           <w:rFonts w:ascii="Cambria" w:eastAsia="Times New Roman" w:hAnsi="Cambria" w:cs="Times New Roman"/>
           <w:snapToGrid w:val="0"/>
         </w:rPr>
-        <w:t xml:space="preserve">Magna </w:t>
-      </w:r>
-      <w:proofErr w:type="gramStart"/>
-      <w:r>
-        <w:rPr>
-          <w:rFonts w:ascii="Cambria" w:eastAsia="Times New Roman" w:hAnsi="Cambria" w:cs="Times New Roman"/>
-          <w:snapToGrid w:val="0"/>
-        </w:rPr>
-        <w:t>Cum</w:t>
-      </w:r>
-      <w:proofErr w:type="gramEnd"/>
-      <w:r>
-        <w:rPr>
-          <w:rFonts w:ascii="Cambria" w:eastAsia="Times New Roman" w:hAnsi="Cambria" w:cs="Times New Roman"/>
-          <w:snapToGrid w:val="0"/>
-        </w:rPr>
-        <w:t xml:space="preserve"> Laude</w:t>
+        <w:t>Magna Cum Laude</w:t>
       </w:r>
       <w:r>
         <w:rPr>
@@ -542,7 +618,14 @@
           <w:rFonts w:ascii="Cambria" w:eastAsia="Times New Roman" w:hAnsi="Cambria" w:cs="Times New Roman"/>
           <w:snapToGrid w:val="0"/>
         </w:rPr>
-        <w:t>(Founder, Lead Developer), May 2006 – Present</w:t>
+        <w:t xml:space="preserve">(Founder, Lead Developer), May 2006 – </w:t>
+      </w:r>
+      <w:r>
+        <w:rPr>
+          <w:rFonts w:ascii="Cambria" w:eastAsia="Times New Roman" w:hAnsi="Cambria" w:cs="Times New Roman"/>
+          <w:snapToGrid w:val="0"/>
+        </w:rPr>
+        <w:t>May 2014</w:t>
       </w:r>
     </w:p>
     <w:p>
@@ -920,7 +1003,15 @@
           <w:b/>
           <w:snapToGrid w:val="0"/>
         </w:rPr>
-        <w:t>IT EXPERIENCE</w:t>
+        <w:t>WORK</w:t>
+      </w:r>
+      <w:r>
+        <w:rPr>
+          <w:rFonts w:ascii="Cambria" w:eastAsia="Times New Roman" w:hAnsi="Cambria" w:cs="Times New Roman"/>
+          <w:b/>
+          <w:snapToGrid w:val="0"/>
+        </w:rPr>
+        <w:t xml:space="preserve"> EXPERIENCE</w:t>
       </w:r>
     </w:p>
     <w:p>
@@ -942,35 +1033,14 @@
           <w:b/>
           <w:snapToGrid w:val="0"/>
         </w:rPr>
-        <w:t>Student Tutor</w:t>
-      </w:r>
-      <w:r>
-        <w:rPr>
-          <w:rFonts w:ascii="Cambria" w:eastAsia="Times New Roman" w:hAnsi="Cambria" w:cs="Times New Roman"/>
-          <w:snapToGrid w:val="0"/>
-        </w:rPr>
-        <w:t xml:space="preserve">, Tutoring, Walters State Community College, Jan. 2008 – </w:t>
-      </w:r>
-      <w:r>
-        <w:rPr>
-          <w:rFonts w:ascii="Cambria" w:eastAsia="Times New Roman" w:hAnsi="Cambria" w:cs="Times New Roman"/>
-          <w:snapToGrid w:val="0"/>
-        </w:rPr>
-        <w:t>Apr.</w:t>
-      </w:r>
-      <w:r>
-        <w:rPr>
-          <w:rFonts w:ascii="Cambria" w:eastAsia="Times New Roman" w:hAnsi="Cambria" w:cs="Times New Roman"/>
-          <w:snapToGrid w:val="0"/>
-        </w:rPr>
-        <w:t xml:space="preserve"> 2008</w:t>
-      </w:r>
-      <w:r>
-        <w:rPr>
-          <w:rFonts w:ascii="Cambria" w:eastAsia="Times New Roman" w:hAnsi="Cambria" w:cs="Times New Roman"/>
-          <w:snapToGrid w:val="0"/>
-        </w:rPr>
-        <w:t>, May 2014 – Present</w:t>
+        <w:t xml:space="preserve">Tutor (Independent Contractor), </w:t>
+      </w:r>
+      <w:r>
+        <w:rPr>
+          <w:rFonts w:ascii="Cambria" w:eastAsia="Times New Roman" w:hAnsi="Cambria" w:cs="Times New Roman"/>
+          <w:snapToGrid w:val="0"/>
+        </w:rPr>
+        <w:t xml:space="preserve">Tutor.com, Sept. 2018 – Present </w:t>
       </w:r>
     </w:p>
     <w:p>
@@ -994,21 +1064,7 @@
           <w:rFonts w:ascii="Cambria" w:eastAsia="Times New Roman" w:hAnsi="Cambria" w:cs="Times New Roman"/>
           <w:snapToGrid w:val="0"/>
         </w:rPr>
-        <w:t xml:space="preserve">Provided tutoring for students in college level writing and </w:t>
-      </w:r>
-      <w:r>
-        <w:rPr>
-          <w:rFonts w:ascii="Cambria" w:eastAsia="Times New Roman" w:hAnsi="Cambria" w:cs="Times New Roman"/>
-          <w:snapToGrid w:val="0"/>
-        </w:rPr>
-        <w:t>mathematics</w:t>
-      </w:r>
-      <w:r>
-        <w:rPr>
-          <w:rFonts w:ascii="Cambria" w:eastAsia="Times New Roman" w:hAnsi="Cambria" w:cs="Times New Roman"/>
-          <w:snapToGrid w:val="0"/>
-        </w:rPr>
-        <w:t>.</w:t>
+        <w:t>Worked in a fast-paced, online environment to deliver tutoring services to students nation-wide.</w:t>
       </w:r>
     </w:p>
     <w:p>
@@ -1032,7 +1088,149 @@
           <w:rFonts w:ascii="Cambria" w:eastAsia="Times New Roman" w:hAnsi="Cambria" w:cs="Times New Roman"/>
           <w:snapToGrid w:val="0"/>
         </w:rPr>
-        <w:t xml:space="preserve">Provided tutoring and technical support for students learning Microsoft Office 2008 and later. </w:t>
+        <w:t xml:space="preserve">Provided </w:t>
+      </w:r>
+      <w:r>
+        <w:rPr>
+          <w:rFonts w:ascii="Cambria" w:eastAsia="Times New Roman" w:hAnsi="Cambria" w:cs="Times New Roman"/>
+          <w:snapToGrid w:val="0"/>
+        </w:rPr>
+        <w:t xml:space="preserve">tutoring </w:t>
+      </w:r>
+      <w:r>
+        <w:rPr>
+          <w:rFonts w:ascii="Cambria" w:eastAsia="Times New Roman" w:hAnsi="Cambria" w:cs="Times New Roman"/>
+          <w:snapToGrid w:val="0"/>
+        </w:rPr>
+        <w:t>to students seeking help with</w:t>
+      </w:r>
+      <w:r>
+        <w:rPr>
+          <w:rFonts w:ascii="Cambria" w:eastAsia="Times New Roman" w:hAnsi="Cambria" w:cs="Times New Roman"/>
+          <w:snapToGrid w:val="0"/>
+        </w:rPr>
+        <w:t xml:space="preserve"> programming and Microsoft Office software.</w:t>
+      </w:r>
+    </w:p>
+    <w:p>
+      <w:pPr>
+        <w:widowControl w:val="0"/>
+        <w:tabs>
+          <w:tab w:val="left" w:pos="-1440"/>
+        </w:tabs>
+        <w:spacing w:after="0" w:line="240" w:lineRule="auto"/>
+        <w:ind w:left="360"/>
+        <w:rPr>
+          <w:rFonts w:ascii="Cambria" w:eastAsia="Times New Roman" w:hAnsi="Cambria" w:cs="Times New Roman"/>
+          <w:snapToGrid w:val="0"/>
+        </w:rPr>
+      </w:pPr>
+    </w:p>
+    <w:p>
+      <w:pPr>
+        <w:widowControl w:val="0"/>
+        <w:tabs>
+          <w:tab w:val="left" w:pos="-1440"/>
+        </w:tabs>
+        <w:spacing w:after="0" w:line="240" w:lineRule="auto"/>
+        <w:ind w:left="360"/>
+        <w:rPr>
+          <w:rFonts w:ascii="Cambria" w:eastAsia="Times New Roman" w:hAnsi="Cambria" w:cs="Times New Roman"/>
+          <w:snapToGrid w:val="0"/>
+        </w:rPr>
+      </w:pPr>
+      <w:r>
+        <w:rPr>
+          <w:rFonts w:ascii="Cambria" w:eastAsia="Times New Roman" w:hAnsi="Cambria" w:cs="Times New Roman"/>
+          <w:b/>
+          <w:snapToGrid w:val="0"/>
+        </w:rPr>
+        <w:t xml:space="preserve">Freelance Programmer, </w:t>
+      </w:r>
+      <w:r>
+        <w:rPr>
+          <w:rFonts w:ascii="Cambria" w:eastAsia="Times New Roman" w:hAnsi="Cambria" w:cs="Times New Roman"/>
+          <w:snapToGrid w:val="0"/>
+        </w:rPr>
+        <w:t xml:space="preserve">May 2014 – Present </w:t>
+      </w:r>
+    </w:p>
+    <w:p>
+      <w:pPr>
+        <w:widowControl w:val="0"/>
+        <w:tabs>
+          <w:tab w:val="left" w:pos="-1440"/>
+        </w:tabs>
+        <w:spacing w:after="0" w:line="240" w:lineRule="auto"/>
+        <w:ind w:left="360"/>
+        <w:rPr>
+          <w:rFonts w:ascii="Cambria" w:eastAsia="Times New Roman" w:hAnsi="Cambria" w:cs="Times New Roman"/>
+          <w:snapToGrid w:val="0"/>
+        </w:rPr>
+      </w:pPr>
+    </w:p>
+    <w:p>
+      <w:pPr>
+        <w:widowControl w:val="0"/>
+        <w:tabs>
+          <w:tab w:val="left" w:pos="-1440"/>
+        </w:tabs>
+        <w:spacing w:after="0" w:line="240" w:lineRule="auto"/>
+        <w:ind w:left="360"/>
+        <w:rPr>
+          <w:rFonts w:ascii="Cambria" w:eastAsia="Times New Roman" w:hAnsi="Cambria" w:cs="Times New Roman"/>
+          <w:snapToGrid w:val="0"/>
+        </w:rPr>
+      </w:pPr>
+    </w:p>
+    <w:p>
+      <w:pPr>
+        <w:widowControl w:val="0"/>
+        <w:tabs>
+          <w:tab w:val="left" w:pos="-1440"/>
+        </w:tabs>
+        <w:spacing w:after="0" w:line="240" w:lineRule="auto"/>
+        <w:ind w:left="360"/>
+        <w:rPr>
+          <w:rFonts w:ascii="Cambria" w:eastAsia="Times New Roman" w:hAnsi="Cambria" w:cs="Times New Roman"/>
+          <w:snapToGrid w:val="0"/>
+        </w:rPr>
+      </w:pPr>
+      <w:r>
+        <w:rPr>
+          <w:rFonts w:ascii="Cambria" w:eastAsia="Times New Roman" w:hAnsi="Cambria" w:cs="Times New Roman"/>
+          <w:b/>
+          <w:snapToGrid w:val="0"/>
+        </w:rPr>
+        <w:t xml:space="preserve">Adjunct Professor, </w:t>
+      </w:r>
+      <w:r>
+        <w:rPr>
+          <w:rFonts w:ascii="Cambria" w:eastAsia="Times New Roman" w:hAnsi="Cambria" w:cs="Times New Roman"/>
+          <w:snapToGrid w:val="0"/>
+        </w:rPr>
+        <w:t xml:space="preserve">Department of Computer Science, Walters State Community College, May 2018 </w:t>
+      </w:r>
+      <w:r>
+        <w:rPr>
+          <w:rFonts w:ascii="Cambria" w:eastAsia="Times New Roman" w:hAnsi="Cambria" w:cs="Times New Roman"/>
+          <w:snapToGrid w:val="0"/>
+        </w:rPr>
+        <w:t>–</w:t>
+      </w:r>
+      <w:r>
+        <w:rPr>
+          <w:rFonts w:ascii="Cambria" w:eastAsia="Times New Roman" w:hAnsi="Cambria" w:cs="Times New Roman"/>
+          <w:snapToGrid w:val="0"/>
+        </w:rPr>
+        <w:t xml:space="preserve"> </w:t>
+      </w:r>
+      <w:r>
+        <w:rPr>
+          <w:rFonts w:ascii="Cambria" w:eastAsia="Times New Roman" w:hAnsi="Cambria" w:cs="Times New Roman"/>
+          <w:snapToGrid w:val="0"/>
+        </w:rPr>
+        <w:t>Aug. 2018</w:t>
       </w:r>
     </w:p>
     <w:p>
@@ -1056,6 +1254,399 @@
           <w:rFonts w:ascii="Cambria" w:eastAsia="Times New Roman" w:hAnsi="Cambria" w:cs="Times New Roman"/>
           <w:snapToGrid w:val="0"/>
         </w:rPr>
+        <w:t xml:space="preserve">Coordinated with other instructors to </w:t>
+      </w:r>
+      <w:r>
+        <w:rPr>
+          <w:rFonts w:ascii="Cambria" w:eastAsia="Times New Roman" w:hAnsi="Cambria" w:cs="Times New Roman"/>
+          <w:snapToGrid w:val="0"/>
+        </w:rPr>
+        <w:t>successfully deliver a free educational workshop for adult learners</w:t>
+      </w:r>
+      <w:r>
+        <w:rPr>
+          <w:rFonts w:ascii="Cambria" w:eastAsia="Times New Roman" w:hAnsi="Cambria" w:cs="Times New Roman"/>
+          <w:snapToGrid w:val="0"/>
+        </w:rPr>
+        <w:t>.</w:t>
+      </w:r>
+    </w:p>
+    <w:p>
+      <w:pPr>
+        <w:widowControl w:val="0"/>
+        <w:numPr>
+          <w:ilvl w:val="0"/>
+          <w:numId w:val="3"/>
+        </w:numPr>
+        <w:tabs>
+          <w:tab w:val="left" w:pos="-1440"/>
+        </w:tabs>
+        <w:spacing w:after="0" w:line="240" w:lineRule="auto"/>
+        <w:rPr>
+          <w:rFonts w:ascii="Cambria" w:eastAsia="Times New Roman" w:hAnsi="Cambria" w:cs="Times New Roman"/>
+          <w:snapToGrid w:val="0"/>
+        </w:rPr>
+      </w:pPr>
+      <w:r>
+        <w:rPr>
+          <w:rFonts w:ascii="Cambria" w:eastAsia="Times New Roman" w:hAnsi="Cambria" w:cs="Times New Roman"/>
+          <w:snapToGrid w:val="0"/>
+        </w:rPr>
+        <w:t>Provided instruction to students in the proficient use of Microsoft Windows and Microsoft Office.</w:t>
+      </w:r>
+    </w:p>
+    <w:p>
+      <w:pPr>
+        <w:widowControl w:val="0"/>
+        <w:numPr>
+          <w:ilvl w:val="0"/>
+          <w:numId w:val="3"/>
+        </w:numPr>
+        <w:tabs>
+          <w:tab w:val="left" w:pos="-1440"/>
+        </w:tabs>
+        <w:spacing w:after="0" w:line="240" w:lineRule="auto"/>
+        <w:rPr>
+          <w:rFonts w:ascii="Cambria" w:eastAsia="Times New Roman" w:hAnsi="Cambria" w:cs="Times New Roman"/>
+          <w:snapToGrid w:val="0"/>
+        </w:rPr>
+      </w:pPr>
+      <w:r>
+        <w:rPr>
+          <w:rFonts w:ascii="Cambria" w:eastAsia="Times New Roman" w:hAnsi="Cambria" w:cs="Times New Roman"/>
+          <w:snapToGrid w:val="0"/>
+        </w:rPr>
+        <w:t>Designed assignments and p</w:t>
+      </w:r>
+      <w:r>
+        <w:rPr>
+          <w:rFonts w:ascii="Cambria" w:eastAsia="Times New Roman" w:hAnsi="Cambria" w:cs="Times New Roman"/>
+          <w:snapToGrid w:val="0"/>
+        </w:rPr>
+        <w:t>rovided feedback and one-on-one assistance to students via e</w:t>
+      </w:r>
+      <w:r>
+        <w:rPr>
+          <w:rFonts w:ascii="Cambria" w:eastAsia="Times New Roman" w:hAnsi="Cambria" w:cs="Times New Roman"/>
+          <w:snapToGrid w:val="0"/>
+        </w:rPr>
+        <w:t>mail</w:t>
+      </w:r>
+      <w:r>
+        <w:rPr>
+          <w:rFonts w:ascii="Cambria" w:eastAsia="Times New Roman" w:hAnsi="Cambria" w:cs="Times New Roman"/>
+          <w:snapToGrid w:val="0"/>
+        </w:rPr>
+        <w:t>.</w:t>
+      </w:r>
+    </w:p>
+    <w:p>
+      <w:pPr>
+        <w:widowControl w:val="0"/>
+        <w:tabs>
+          <w:tab w:val="left" w:pos="-1440"/>
+        </w:tabs>
+        <w:spacing w:after="0" w:line="240" w:lineRule="auto"/>
+        <w:ind w:left="360"/>
+        <w:rPr>
+          <w:rFonts w:ascii="Cambria" w:eastAsia="Times New Roman" w:hAnsi="Cambria" w:cs="Times New Roman"/>
+          <w:b/>
+          <w:snapToGrid w:val="0"/>
+        </w:rPr>
+      </w:pPr>
+    </w:p>
+    <w:p>
+      <w:pPr>
+        <w:widowControl w:val="0"/>
+        <w:tabs>
+          <w:tab w:val="left" w:pos="-1440"/>
+        </w:tabs>
+        <w:spacing w:after="0" w:line="240" w:lineRule="auto"/>
+        <w:ind w:left="360"/>
+        <w:rPr>
+          <w:rFonts w:ascii="Cambria" w:eastAsia="Times New Roman" w:hAnsi="Cambria" w:cs="Times New Roman"/>
+          <w:snapToGrid w:val="0"/>
+        </w:rPr>
+      </w:pPr>
+      <w:r>
+        <w:rPr>
+          <w:rFonts w:ascii="Cambria" w:eastAsia="Times New Roman" w:hAnsi="Cambria" w:cs="Times New Roman"/>
+          <w:b/>
+          <w:snapToGrid w:val="0"/>
+        </w:rPr>
+        <w:lastRenderedPageBreak/>
+        <w:t xml:space="preserve">Teaching Associate, </w:t>
+      </w:r>
+      <w:r>
+        <w:rPr>
+          <w:rFonts w:ascii="Cambria" w:eastAsia="Times New Roman" w:hAnsi="Cambria" w:cs="Times New Roman"/>
+          <w:snapToGrid w:val="0"/>
+        </w:rPr>
+        <w:t>Department of Computing, East Tennessee State University, Aug. 2016 – May 2018</w:t>
+      </w:r>
+    </w:p>
+    <w:p>
+      <w:pPr>
+        <w:widowControl w:val="0"/>
+        <w:numPr>
+          <w:ilvl w:val="0"/>
+          <w:numId w:val="3"/>
+        </w:numPr>
+        <w:tabs>
+          <w:tab w:val="left" w:pos="-1440"/>
+        </w:tabs>
+        <w:spacing w:after="0" w:line="240" w:lineRule="auto"/>
+        <w:rPr>
+          <w:rFonts w:ascii="Cambria" w:eastAsia="Times New Roman" w:hAnsi="Cambria" w:cs="Times New Roman"/>
+          <w:snapToGrid w:val="0"/>
+        </w:rPr>
+      </w:pPr>
+      <w:r>
+        <w:rPr>
+          <w:rFonts w:ascii="Cambria" w:eastAsia="Times New Roman" w:hAnsi="Cambria" w:cs="Times New Roman"/>
+          <w:snapToGrid w:val="0"/>
+        </w:rPr>
+        <w:t>Provided instruction to students in the proficient use of Microsoft Windows and Microsoft Office.</w:t>
+      </w:r>
+    </w:p>
+    <w:p>
+      <w:pPr>
+        <w:widowControl w:val="0"/>
+        <w:numPr>
+          <w:ilvl w:val="0"/>
+          <w:numId w:val="3"/>
+        </w:numPr>
+        <w:tabs>
+          <w:tab w:val="left" w:pos="-1440"/>
+        </w:tabs>
+        <w:spacing w:after="0" w:line="240" w:lineRule="auto"/>
+        <w:rPr>
+          <w:rFonts w:ascii="Cambria" w:eastAsia="Times New Roman" w:hAnsi="Cambria" w:cs="Times New Roman"/>
+          <w:snapToGrid w:val="0"/>
+        </w:rPr>
+      </w:pPr>
+      <w:r>
+        <w:rPr>
+          <w:rFonts w:ascii="Cambria" w:eastAsia="Times New Roman" w:hAnsi="Cambria" w:cs="Times New Roman"/>
+          <w:snapToGrid w:val="0"/>
+        </w:rPr>
+        <w:t>Provided feedback and one-on-one assistance to students via email and during scheduled office hours.</w:t>
+      </w:r>
+    </w:p>
+    <w:p>
+      <w:pPr>
+        <w:widowControl w:val="0"/>
+        <w:numPr>
+          <w:ilvl w:val="0"/>
+          <w:numId w:val="3"/>
+        </w:numPr>
+        <w:tabs>
+          <w:tab w:val="left" w:pos="-1440"/>
+        </w:tabs>
+        <w:spacing w:after="0" w:line="240" w:lineRule="auto"/>
+        <w:rPr>
+          <w:rFonts w:ascii="Cambria" w:eastAsia="Times New Roman" w:hAnsi="Cambria" w:cs="Times New Roman"/>
+          <w:snapToGrid w:val="0"/>
+        </w:rPr>
+      </w:pPr>
+      <w:r>
+        <w:rPr>
+          <w:rFonts w:ascii="Cambria" w:eastAsia="Times New Roman" w:hAnsi="Cambria" w:cs="Times New Roman"/>
+          <w:snapToGrid w:val="0"/>
+        </w:rPr>
+        <w:t>Coordinat</w:t>
+      </w:r>
+      <w:r>
+        <w:rPr>
+          <w:rFonts w:ascii="Cambria" w:eastAsia="Times New Roman" w:hAnsi="Cambria" w:cs="Times New Roman"/>
+          <w:snapToGrid w:val="0"/>
+        </w:rPr>
+        <w:t>ed with other instructors</w:t>
+      </w:r>
+      <w:r>
+        <w:rPr>
+          <w:rFonts w:ascii="Cambria" w:eastAsia="Times New Roman" w:hAnsi="Cambria" w:cs="Times New Roman"/>
+          <w:snapToGrid w:val="0"/>
+        </w:rPr>
+        <w:t xml:space="preserve"> to plan and implement a successful curriculum.</w:t>
+      </w:r>
+    </w:p>
+    <w:p>
+      <w:pPr>
+        <w:widowControl w:val="0"/>
+        <w:tabs>
+          <w:tab w:val="left" w:pos="-1440"/>
+        </w:tabs>
+        <w:spacing w:after="0" w:line="240" w:lineRule="auto"/>
+        <w:ind w:left="360"/>
+        <w:rPr>
+          <w:rFonts w:ascii="Cambria" w:eastAsia="Times New Roman" w:hAnsi="Cambria" w:cs="Times New Roman"/>
+          <w:b/>
+          <w:snapToGrid w:val="0"/>
+        </w:rPr>
+      </w:pPr>
+    </w:p>
+    <w:p>
+      <w:pPr>
+        <w:widowControl w:val="0"/>
+        <w:tabs>
+          <w:tab w:val="left" w:pos="-1440"/>
+        </w:tabs>
+        <w:spacing w:after="0" w:line="240" w:lineRule="auto"/>
+        <w:ind w:left="360"/>
+        <w:rPr>
+          <w:rFonts w:ascii="Cambria" w:eastAsia="Times New Roman" w:hAnsi="Cambria" w:cs="Times New Roman"/>
+          <w:snapToGrid w:val="0"/>
+        </w:rPr>
+      </w:pPr>
+      <w:r>
+        <w:rPr>
+          <w:rFonts w:ascii="Cambria" w:eastAsia="Times New Roman" w:hAnsi="Cambria" w:cs="Times New Roman"/>
+          <w:b/>
+          <w:snapToGrid w:val="0"/>
+        </w:rPr>
+        <w:t>Student Tutor</w:t>
+      </w:r>
+      <w:r>
+        <w:rPr>
+          <w:rFonts w:ascii="Cambria" w:eastAsia="Times New Roman" w:hAnsi="Cambria" w:cs="Times New Roman"/>
+          <w:snapToGrid w:val="0"/>
+        </w:rPr>
+        <w:t xml:space="preserve">, Tutoring, Walters State Community College, Jan. 2008 – </w:t>
+      </w:r>
+      <w:r>
+        <w:rPr>
+          <w:rFonts w:ascii="Cambria" w:eastAsia="Times New Roman" w:hAnsi="Cambria" w:cs="Times New Roman"/>
+          <w:snapToGrid w:val="0"/>
+        </w:rPr>
+        <w:t>Apr.</w:t>
+      </w:r>
+      <w:r>
+        <w:rPr>
+          <w:rFonts w:ascii="Cambria" w:eastAsia="Times New Roman" w:hAnsi="Cambria" w:cs="Times New Roman"/>
+          <w:snapToGrid w:val="0"/>
+        </w:rPr>
+        <w:t xml:space="preserve"> 2008</w:t>
+      </w:r>
+      <w:r>
+        <w:rPr>
+          <w:rFonts w:ascii="Cambria" w:eastAsia="Times New Roman" w:hAnsi="Cambria" w:cs="Times New Roman"/>
+          <w:snapToGrid w:val="0"/>
+        </w:rPr>
+        <w:t xml:space="preserve">, May 2014 – </w:t>
+      </w:r>
+      <w:r>
+        <w:rPr>
+          <w:rFonts w:ascii="Cambria" w:eastAsia="Times New Roman" w:hAnsi="Cambria" w:cs="Times New Roman"/>
+          <w:snapToGrid w:val="0"/>
+        </w:rPr>
+        <w:t>May 2018</w:t>
+      </w:r>
+    </w:p>
+    <w:p>
+      <w:pPr>
+        <w:widowControl w:val="0"/>
+        <w:numPr>
+          <w:ilvl w:val="0"/>
+          <w:numId w:val="3"/>
+        </w:numPr>
+        <w:tabs>
+          <w:tab w:val="left" w:pos="-1440"/>
+        </w:tabs>
+        <w:spacing w:after="0" w:line="240" w:lineRule="auto"/>
+        <w:rPr>
+          <w:rFonts w:ascii="Cambria" w:eastAsia="Times New Roman" w:hAnsi="Cambria" w:cs="Times New Roman"/>
+          <w:snapToGrid w:val="0"/>
+        </w:rPr>
+      </w:pPr>
+      <w:r>
+        <w:rPr>
+          <w:rFonts w:ascii="Cambria" w:eastAsia="Times New Roman" w:hAnsi="Cambria" w:cs="Times New Roman"/>
+          <w:snapToGrid w:val="0"/>
+        </w:rPr>
+        <w:t>Provided tutoring for students in college level writing</w:t>
+      </w:r>
+      <w:r>
+        <w:rPr>
+          <w:rFonts w:ascii="Cambria" w:eastAsia="Times New Roman" w:hAnsi="Cambria" w:cs="Times New Roman"/>
+          <w:snapToGrid w:val="0"/>
+        </w:rPr>
+        <w:t xml:space="preserve">, </w:t>
+      </w:r>
+      <w:r>
+        <w:rPr>
+          <w:rFonts w:ascii="Cambria" w:eastAsia="Times New Roman" w:hAnsi="Cambria" w:cs="Times New Roman"/>
+          <w:snapToGrid w:val="0"/>
+        </w:rPr>
+        <w:t>mathematics</w:t>
+      </w:r>
+      <w:r>
+        <w:rPr>
+          <w:rFonts w:ascii="Cambria" w:eastAsia="Times New Roman" w:hAnsi="Cambria" w:cs="Times New Roman"/>
+          <w:snapToGrid w:val="0"/>
+        </w:rPr>
+        <w:t>, and programming</w:t>
+      </w:r>
+      <w:r>
+        <w:rPr>
+          <w:rFonts w:ascii="Cambria" w:eastAsia="Times New Roman" w:hAnsi="Cambria" w:cs="Times New Roman"/>
+          <w:snapToGrid w:val="0"/>
+        </w:rPr>
+        <w:t>.</w:t>
+      </w:r>
+    </w:p>
+    <w:p>
+      <w:pPr>
+        <w:widowControl w:val="0"/>
+        <w:numPr>
+          <w:ilvl w:val="0"/>
+          <w:numId w:val="3"/>
+        </w:numPr>
+        <w:tabs>
+          <w:tab w:val="left" w:pos="-1440"/>
+        </w:tabs>
+        <w:spacing w:after="0" w:line="240" w:lineRule="auto"/>
+        <w:rPr>
+          <w:rFonts w:ascii="Cambria" w:eastAsia="Times New Roman" w:hAnsi="Cambria" w:cs="Times New Roman"/>
+          <w:snapToGrid w:val="0"/>
+        </w:rPr>
+      </w:pPr>
+      <w:r>
+        <w:rPr>
+          <w:rFonts w:ascii="Cambria" w:eastAsia="Times New Roman" w:hAnsi="Cambria" w:cs="Times New Roman"/>
+          <w:snapToGrid w:val="0"/>
+        </w:rPr>
+        <w:t>Provided tutoring and technical support for students learning M</w:t>
+      </w:r>
+      <w:r>
+        <w:rPr>
+          <w:rFonts w:ascii="Cambria" w:eastAsia="Times New Roman" w:hAnsi="Cambria" w:cs="Times New Roman"/>
+          <w:snapToGrid w:val="0"/>
+        </w:rPr>
+        <w:t>icrosoft Office 2008 and later.</w:t>
+      </w:r>
+    </w:p>
+    <w:p>
+      <w:pPr>
+        <w:widowControl w:val="0"/>
+        <w:numPr>
+          <w:ilvl w:val="0"/>
+          <w:numId w:val="3"/>
+        </w:numPr>
+        <w:tabs>
+          <w:tab w:val="left" w:pos="-1440"/>
+        </w:tabs>
+        <w:spacing w:after="0" w:line="240" w:lineRule="auto"/>
+        <w:rPr>
+          <w:rFonts w:ascii="Cambria" w:eastAsia="Times New Roman" w:hAnsi="Cambria" w:cs="Times New Roman"/>
+          <w:snapToGrid w:val="0"/>
+        </w:rPr>
+      </w:pPr>
+      <w:r>
+        <w:rPr>
+          <w:rFonts w:ascii="Cambria" w:eastAsia="Times New Roman" w:hAnsi="Cambria" w:cs="Times New Roman"/>
+          <w:snapToGrid w:val="0"/>
+        </w:rPr>
         <w:t>Provided additional troubleshooting and technical support for students and staff as needed.</w:t>
       </w:r>
     </w:p>
@@ -1213,7 +1804,21 @@
           <w:snapToGrid w:val="0"/>
         </w:rPr>
         <w:tab/>
-        <w:t>C, C++, Assembly (x86), Java, C#, Visual Basic, SQL, PHP, ColdFusion</w:t>
+        <w:t xml:space="preserve">C, C++, Assembly (x86), Java, C#, </w:t>
+      </w:r>
+      <w:r>
+        <w:rPr>
+          <w:rFonts w:ascii="Cambria" w:eastAsia="Times New Roman" w:hAnsi="Cambria" w:cs="Times New Roman"/>
+          <w:snapToGrid w:val="0"/>
+        </w:rPr>
+        <w:t>VB.NET</w:t>
+      </w:r>
+      <w:r>
+        <w:rPr>
+          <w:rFonts w:ascii="Cambria" w:eastAsia="Times New Roman" w:hAnsi="Cambria" w:cs="Times New Roman"/>
+          <w:snapToGrid w:val="0"/>
+        </w:rPr>
+        <w:t>, Python, JavaScript, SQL, PHP</w:t>
       </w:r>
       <w:r>
         <w:rPr>
@@ -1267,56 +1872,71 @@
           <w:rFonts w:ascii="Cambria" w:eastAsia="Times New Roman" w:hAnsi="Cambria" w:cs="Times New Roman"/>
           <w:snapToGrid w:val="0"/>
         </w:rPr>
-        <w:t>Linux (</w:t>
-      </w:r>
-      <w:proofErr w:type="spellStart"/>
-      <w:r>
-        <w:rPr>
-          <w:rFonts w:ascii="Cambria" w:eastAsia="Times New Roman" w:hAnsi="Cambria" w:cs="Times New Roman"/>
-          <w:snapToGrid w:val="0"/>
-        </w:rPr>
-        <w:t>Debian</w:t>
-      </w:r>
-      <w:proofErr w:type="spellEnd"/>
-      <w:r>
-        <w:rPr>
-          <w:rFonts w:ascii="Cambria" w:eastAsia="Times New Roman" w:hAnsi="Cambria" w:cs="Times New Roman"/>
-          <w:snapToGrid w:val="0"/>
-        </w:rPr>
-        <w:t xml:space="preserve">, Ubuntu, </w:t>
-      </w:r>
-      <w:proofErr w:type="spellStart"/>
-      <w:r>
-        <w:rPr>
-          <w:rFonts w:ascii="Cambria" w:eastAsia="Times New Roman" w:hAnsi="Cambria" w:cs="Times New Roman"/>
-          <w:snapToGrid w:val="0"/>
-        </w:rPr>
-        <w:t>Redhat</w:t>
-      </w:r>
-      <w:proofErr w:type="spellEnd"/>
-      <w:r>
-        <w:rPr>
-          <w:rFonts w:ascii="Cambria" w:eastAsia="Times New Roman" w:hAnsi="Cambria" w:cs="Times New Roman"/>
-          <w:snapToGrid w:val="0"/>
-        </w:rPr>
-        <w:t>), Windows 8/7/ and prior, UNIX, Android</w:t>
-      </w:r>
-      <w:r>
-        <w:rPr>
-          <w:rFonts w:ascii="Cambria" w:eastAsia="Times New Roman" w:hAnsi="Cambria" w:cs="Times New Roman"/>
-          <w:snapToGrid w:val="0"/>
-        </w:rPr>
-        <w:t xml:space="preserve">, </w:t>
-      </w:r>
-      <w:proofErr w:type="spellStart"/>
-      <w:r>
-        <w:rPr>
-          <w:rFonts w:ascii="Cambria" w:eastAsia="Times New Roman" w:hAnsi="Cambria" w:cs="Times New Roman"/>
-          <w:snapToGrid w:val="0"/>
-        </w:rPr>
-        <w:t>iOS</w:t>
-      </w:r>
-      <w:proofErr w:type="spellEnd"/>
+        <w:t>Linux</w:t>
+      </w:r>
+      <w:r>
+        <w:rPr>
+          <w:rFonts w:ascii="Cambria" w:eastAsia="Times New Roman" w:hAnsi="Cambria" w:cs="Times New Roman"/>
+          <w:snapToGrid w:val="0"/>
+        </w:rPr>
+        <w:t xml:space="preserve"> (Debian, Ubuntu, Red H</w:t>
+      </w:r>
+      <w:r>
+        <w:rPr>
+          <w:rFonts w:ascii="Cambria" w:eastAsia="Times New Roman" w:hAnsi="Cambria" w:cs="Times New Roman"/>
+          <w:snapToGrid w:val="0"/>
+        </w:rPr>
+        <w:t xml:space="preserve">at), Windows </w:t>
+      </w:r>
+      <w:r>
+        <w:rPr>
+          <w:rFonts w:ascii="Cambria" w:eastAsia="Times New Roman" w:hAnsi="Cambria" w:cs="Times New Roman"/>
+          <w:snapToGrid w:val="0"/>
+        </w:rPr>
+        <w:t>10/</w:t>
+      </w:r>
+      <w:r>
+        <w:rPr>
+          <w:rFonts w:ascii="Cambria" w:eastAsia="Times New Roman" w:hAnsi="Cambria" w:cs="Times New Roman"/>
+          <w:snapToGrid w:val="0"/>
+        </w:rPr>
+        <w:t xml:space="preserve">8/7/ </w:t>
+      </w:r>
+      <w:r>
+        <w:rPr>
+          <w:rFonts w:ascii="Cambria" w:eastAsia="Times New Roman" w:hAnsi="Cambria" w:cs="Times New Roman"/>
+          <w:snapToGrid w:val="0"/>
+        </w:rPr>
+        <w:t xml:space="preserve">and prior, </w:t>
+      </w:r>
+      <w:r>
+        <w:rPr>
+          <w:rFonts w:ascii="Cambria" w:eastAsia="Times New Roman" w:hAnsi="Cambria" w:cs="Times New Roman"/>
+          <w:snapToGrid w:val="0"/>
+        </w:rPr>
+        <w:t>Mac</w:t>
+      </w:r>
+      <w:r>
+        <w:rPr>
+          <w:rFonts w:ascii="Cambria" w:eastAsia="Times New Roman" w:hAnsi="Cambria" w:cs="Times New Roman"/>
+          <w:snapToGrid w:val="0"/>
+        </w:rPr>
+        <w:t xml:space="preserve">OS, </w:t>
+      </w:r>
+      <w:r>
+        <w:rPr>
+          <w:rFonts w:ascii="Cambria" w:eastAsia="Times New Roman" w:hAnsi="Cambria" w:cs="Times New Roman"/>
+          <w:snapToGrid w:val="0"/>
+        </w:rPr>
+        <w:t>UNIX, Android</w:t>
+      </w:r>
+      <w:r>
+        <w:rPr>
+          <w:rFonts w:ascii="Cambria" w:eastAsia="Times New Roman" w:hAnsi="Cambria" w:cs="Times New Roman"/>
+          <w:snapToGrid w:val="0"/>
+        </w:rPr>
+        <w:t>, iOS</w:t>
+      </w:r>
     </w:p>
     <w:p>
       <w:pPr>
@@ -1388,22 +2008,7 @@
           <w:snapToGrid w:val="0"/>
         </w:rPr>
         <w:tab/>
-      </w:r>
-      <w:proofErr w:type="gramStart"/>
-      <w:r>
-        <w:rPr>
-          <w:rFonts w:ascii="Cambria" w:eastAsia="Times New Roman" w:hAnsi="Cambria" w:cs="Times New Roman"/>
-          <w:snapToGrid w:val="0"/>
-        </w:rPr>
-        <w:t>strong</w:t>
-      </w:r>
-      <w:proofErr w:type="gramEnd"/>
-      <w:r>
-        <w:rPr>
-          <w:rFonts w:ascii="Cambria" w:eastAsia="Times New Roman" w:hAnsi="Cambria" w:cs="Times New Roman"/>
-          <w:snapToGrid w:val="0"/>
-        </w:rPr>
-        <w:t xml:space="preserve"> mathematics and writing skills, troubleshooting, debugging.</w:t>
+        <w:t>strong mathematics and writing skills, troubleshooting, debugging.</w:t>
       </w:r>
     </w:p>
     <w:p>
@@ -1510,8 +2115,18 @@
           <w:snapToGrid w:val="0"/>
         </w:rPr>
         <w:tab/>
-        <w:t>Dreamscape Roleplaying Group (Gaming / Text-based Roleplaying) 2004 - Present</w:t>
-      </w:r>
+        <w:t xml:space="preserve">Dreamscape Roleplaying Group (Gaming / Text-based Roleplaying) 2004 - </w:t>
+      </w:r>
+      <w:r>
+        <w:rPr>
+          <w:rFonts w:ascii="Cambria" w:eastAsia="Times New Roman" w:hAnsi="Cambria" w:cs="Times New Roman"/>
+          <w:bCs/>
+          <w:snapToGrid w:val="0"/>
+        </w:rPr>
+        <w:t>2014</w:t>
+      </w:r>
+      <w:bookmarkStart w:id="0" w:name="_GoBack"/>
+      <w:bookmarkEnd w:id="0"/>
     </w:p>
     <w:sectPr>
       <w:pgSz w:w="12240" w:h="15840"/>
@@ -1524,8 +2139,8 @@
 </file>
 
 <file path=word/numbering.xml><?xml version="1.0" encoding="utf-8"?>
-<w:numbering xmlns:wpc="http://schemas.microsoft.com/office/word/2010/wordprocessingCanvas" xmlns:mc="http://schemas.openxmlformats.org/markup-compatibility/2006" xmlns:o="urn:schemas-microsoft-com:office:office" xmlns:r="http://schemas.openxmlformats.org/officeDocument/2006/relationships" xmlns:m="http://schemas.openxmlformats.org/officeDocument/2006/math" xmlns:v="urn:schemas-microsoft-com:vml" xmlns:wp14="http://schemas.microsoft.com/office/word/2010/wordprocessingDrawing" xmlns:wp="http://schemas.openxmlformats.org/drawingml/2006/wordprocessingDrawing" xmlns:w10="urn:schemas-microsoft-com:office:word" xmlns:w="http://schemas.openxmlformats.org/wordprocessingml/2006/main" xmlns:w14="http://schemas.microsoft.com/office/word/2010/wordml" xmlns:wpg="http://schemas.microsoft.com/office/word/2010/wordprocessingGroup" xmlns:wpi="http://schemas.microsoft.com/office/word/2010/wordprocessingInk" xmlns:wne="http://schemas.microsoft.com/office/word/2006/wordml" xmlns:wps="http://schemas.microsoft.com/office/word/2010/wordprocessingShape" mc:Ignorable="w14 wp14">
-  <w:abstractNum w:abstractNumId="0">
+<w:numbering xmlns:wpc="http://schemas.microsoft.com/office/word/2010/wordprocessingCanvas" xmlns:cx="http://schemas.microsoft.com/office/drawing/2014/chartex" xmlns:cx1="http://schemas.microsoft.com/office/drawing/2015/9/8/chartex" xmlns:cx2="http://schemas.microsoft.com/office/drawing/2015/10/21/chartex" xmlns:cx3="http://schemas.microsoft.com/office/drawing/2016/5/9/chartex" xmlns:cx4="http://schemas.microsoft.com/office/drawing/2016/5/10/chartex" xmlns:cx5="http://schemas.microsoft.com/office/drawing/2016/5/11/chartex" xmlns:cx6="http://schemas.microsoft.com/office/drawing/2016/5/12/chartex" xmlns:cx7="http://schemas.microsoft.com/office/drawing/2016/5/13/chartex" xmlns:cx8="http://schemas.microsoft.com/office/drawing/2016/5/14/chartex" xmlns:mc="http://schemas.openxmlformats.org/markup-compatibility/2006" xmlns:aink="http://schemas.microsoft.com/office/drawing/2016/ink" xmlns:am3d="http://schemas.microsoft.com/office/drawing/2017/model3d" xmlns:o="urn:schemas-microsoft-com:office:office" xmlns:r="http://schemas.openxmlformats.org/officeDocument/2006/relationships" xmlns:m="http://schemas.openxmlformats.org/officeDocument/2006/math" xmlns:v="urn:schemas-microsoft-com:vml" xmlns:wp14="http://schemas.microsoft.com/office/word/2010/wordprocessingDrawing" xmlns:wp="http://schemas.openxmlformats.org/drawingml/2006/wordprocessingDrawing" xmlns:w10="urn:schemas-microsoft-com:office:word" xmlns:w="http://schemas.openxmlformats.org/wordprocessingml/2006/main" xmlns:w14="http://schemas.microsoft.com/office/word/2010/wordml" xmlns:w15="http://schemas.microsoft.com/office/word/2012/wordml" xmlns:w16cid="http://schemas.microsoft.com/office/word/2016/wordml/cid" xmlns:w16se="http://schemas.microsoft.com/office/word/2015/wordml/symex" xmlns:wpg="http://schemas.microsoft.com/office/word/2010/wordprocessingGroup" xmlns:wpi="http://schemas.microsoft.com/office/word/2010/wordprocessingInk" xmlns:wne="http://schemas.microsoft.com/office/word/2006/wordml" xmlns:wps="http://schemas.microsoft.com/office/word/2010/wordprocessingShape" mc:Ignorable="w14 w15 w16se w16cid wp14">
+  <w:abstractNum w:abstractNumId="0" w15:restartNumberingAfterBreak="0">
     <w:nsid w:val="02716721"/>
     <w:multiLevelType w:val="hybridMultilevel"/>
     <w:tmpl w:val="CD2EEC4C"/>
@@ -1640,7 +2255,7 @@
       </w:rPr>
     </w:lvl>
   </w:abstractNum>
-  <w:abstractNum w:abstractNumId="1">
+  <w:abstractNum w:abstractNumId="1" w15:restartNumberingAfterBreak="0">
     <w:nsid w:val="1D9347BB"/>
     <w:multiLevelType w:val="hybridMultilevel"/>
     <w:tmpl w:val="257A3D38"/>
@@ -1781,7 +2396,7 @@
       </w:rPr>
     </w:lvl>
   </w:abstractNum>
-  <w:abstractNum w:abstractNumId="2">
+  <w:abstractNum w:abstractNumId="2" w15:restartNumberingAfterBreak="0">
     <w:nsid w:val="235C2E56"/>
     <w:multiLevelType w:val="hybridMultilevel"/>
     <w:tmpl w:val="403CA9F0"/>
@@ -1895,7 +2510,7 @@
       </w:rPr>
     </w:lvl>
   </w:abstractNum>
-  <w:abstractNum w:abstractNumId="3">
+  <w:abstractNum w:abstractNumId="3" w15:restartNumberingAfterBreak="0">
     <w:nsid w:val="792F5E09"/>
     <w:multiLevelType w:val="hybridMultilevel"/>
     <w:tmpl w:val="4C5CD544"/>
@@ -2009,7 +2624,7 @@
       </w:rPr>
     </w:lvl>
   </w:abstractNum>
-  <w:abstractNum w:abstractNumId="4">
+  <w:abstractNum w:abstractNumId="4" w15:restartNumberingAfterBreak="0">
     <w:nsid w:val="796D18A0"/>
     <w:multiLevelType w:val="hybridMultilevel"/>
     <w:tmpl w:val="D8E8F618"/>
@@ -2142,7 +2757,7 @@
 </file>
 
 <file path=word/styles.xml><?xml version="1.0" encoding="utf-8"?>
-<w:styles xmlns:mc="http://schemas.openxmlformats.org/markup-compatibility/2006" xmlns:r="http://schemas.openxmlformats.org/officeDocument/2006/relationships" xmlns:w="http://schemas.openxmlformats.org/wordprocessingml/2006/main" xmlns:w14="http://schemas.microsoft.com/office/word/2010/wordml" mc:Ignorable="w14">
+<w:styles xmlns:mc="http://schemas.openxmlformats.org/markup-compatibility/2006" xmlns:r="http://schemas.openxmlformats.org/officeDocument/2006/relationships" xmlns:w="http://schemas.openxmlformats.org/wordprocessingml/2006/main" xmlns:w14="http://schemas.microsoft.com/office/word/2010/wordml" xmlns:w15="http://schemas.microsoft.com/office/word/2012/wordml" xmlns:w16cid="http://schemas.microsoft.com/office/word/2016/wordml/cid" xmlns:w16se="http://schemas.microsoft.com/office/word/2015/wordml/symex" mc:Ignorable="w14 w15 w16se w16cid">
   <w:docDefaults>
     <w:rPrDefault>
       <w:rPr>
@@ -2158,144 +2773,382 @@
       </w:pPr>
     </w:pPrDefault>
   </w:docDefaults>
-  <w:latentStyles w:defLockedState="0" w:defUIPriority="99" w:defSemiHidden="1" w:defUnhideWhenUsed="1" w:defQFormat="0" w:count="267">
-    <w:lsdException w:name="Normal" w:semiHidden="0" w:uiPriority="0" w:unhideWhenUsed="0" w:qFormat="1"/>
-    <w:lsdException w:name="heading 1" w:semiHidden="0" w:uiPriority="9" w:unhideWhenUsed="0" w:qFormat="1"/>
-    <w:lsdException w:name="heading 2" w:uiPriority="9" w:qFormat="1"/>
-    <w:lsdException w:name="heading 3" w:uiPriority="9" w:qFormat="1"/>
-    <w:lsdException w:name="heading 4" w:uiPriority="9" w:qFormat="1"/>
-    <w:lsdException w:name="heading 5" w:uiPriority="9" w:qFormat="1"/>
-    <w:lsdException w:name="heading 6" w:uiPriority="9" w:qFormat="1"/>
-    <w:lsdException w:name="heading 7" w:uiPriority="9" w:qFormat="1"/>
-    <w:lsdException w:name="heading 8" w:uiPriority="9" w:qFormat="1"/>
-    <w:lsdException w:name="heading 9" w:uiPriority="9" w:qFormat="1"/>
-    <w:lsdException w:name="toc 1" w:uiPriority="39"/>
-    <w:lsdException w:name="toc 2" w:uiPriority="39"/>
-    <w:lsdException w:name="toc 3" w:uiPriority="39"/>
-    <w:lsdException w:name="toc 4" w:uiPriority="39"/>
-    <w:lsdException w:name="toc 5" w:uiPriority="39"/>
-    <w:lsdException w:name="toc 6" w:uiPriority="39"/>
-    <w:lsdException w:name="toc 7" w:uiPriority="39"/>
-    <w:lsdException w:name="toc 8" w:uiPriority="39"/>
-    <w:lsdException w:name="toc 9" w:uiPriority="39"/>
-    <w:lsdException w:name="caption" w:uiPriority="35" w:qFormat="1"/>
-    <w:lsdException w:name="Title" w:semiHidden="0" w:uiPriority="10" w:unhideWhenUsed="0" w:qFormat="1"/>
-    <w:lsdException w:name="Default Paragraph Font" w:uiPriority="1"/>
-    <w:lsdException w:name="Subtitle" w:semiHidden="0" w:uiPriority="11" w:unhideWhenUsed="0" w:qFormat="1"/>
-    <w:lsdException w:name="Strong" w:semiHidden="0" w:uiPriority="22" w:unhideWhenUsed="0" w:qFormat="1"/>
-    <w:lsdException w:name="Emphasis" w:semiHidden="0" w:uiPriority="20" w:unhideWhenUsed="0" w:qFormat="1"/>
-    <w:lsdException w:name="Table Grid" w:semiHidden="0" w:uiPriority="59" w:unhideWhenUsed="0"/>
-    <w:lsdException w:name="Placeholder Text" w:unhideWhenUsed="0"/>
-    <w:lsdException w:name="No Spacing" w:semiHidden="0" w:uiPriority="1" w:unhideWhenUsed="0" w:qFormat="1"/>
-    <w:lsdException w:name="Light Shading" w:semiHidden="0" w:uiPriority="60" w:unhideWhenUsed="0"/>
-    <w:lsdException w:name="Light List" w:semiHidden="0" w:uiPriority="61" w:unhideWhenUsed="0"/>
-    <w:lsdException w:name="Light Grid" w:semiHidden="0" w:uiPriority="62" w:unhideWhenUsed="0"/>
-    <w:lsdException w:name="Medium Shading 1" w:semiHidden="0" w:uiPriority="63" w:unhideWhenUsed="0"/>
-    <w:lsdException w:name="Medium Shading 2" w:semiHidden="0" w:uiPriority="64" w:unhideWhenUsed="0"/>
-    <w:lsdException w:name="Medium List 1" w:semiHidden="0" w:uiPriority="65" w:unhideWhenUsed="0"/>
-    <w:lsdException w:name="Medium List 2" w:semiHidden="0" w:uiPriority="66" w:unhideWhenUsed="0"/>
-    <w:lsdException w:name="Medium Grid 1" w:semiHidden="0" w:uiPriority="67" w:unhideWhenUsed="0"/>
-    <w:lsdException w:name="Medium Grid 2" w:semiHidden="0" w:uiPriority="68" w:unhideWhenUsed="0"/>
-    <w:lsdException w:name="Medium Grid 3" w:semiHidden="0" w:uiPriority="69" w:unhideWhenUsed="0"/>
-    <w:lsdException w:name="Dark List" w:semiHidden="0" w:uiPriority="70" w:unhideWhenUsed="0"/>
-    <w:lsdException w:name="Colorful Shading" w:semiHidden="0" w:uiPriority="71" w:unhideWhenUsed="0"/>
-    <w:lsdException w:name="Colorful List" w:semiHidden="0" w:uiPriority="72" w:unhideWhenUsed="0"/>
-    <w:lsdException w:name="Colorful Grid" w:semiHidden="0" w:uiPriority="73" w:unhideWhenUsed="0"/>
-    <w:lsdException w:name="Light Shading Accent 1" w:semiHidden="0" w:uiPriority="60" w:unhideWhenUsed="0"/>
-    <w:lsdException w:name="Light List Accent 1" w:semiHidden="0" w:uiPriority="61" w:unhideWhenUsed="0"/>
-    <w:lsdException w:name="Light Grid Accent 1" w:semiHidden="0" w:uiPriority="62" w:unhideWhenUsed="0"/>
-    <w:lsdException w:name="Medium Shading 1 Accent 1" w:semiHidden="0" w:uiPriority="63" w:unhideWhenUsed="0"/>
-    <w:lsdException w:name="Medium Shading 2 Accent 1" w:semiHidden="0" w:uiPriority="64" w:unhideWhenUsed="0"/>
-    <w:lsdException w:name="Medium List 1 Accent 1" w:semiHidden="0" w:uiPriority="65" w:unhideWhenUsed="0"/>
-    <w:lsdException w:name="Revision" w:unhideWhenUsed="0"/>
-    <w:lsdException w:name="List Paragraph" w:semiHidden="0" w:uiPriority="34" w:unhideWhenUsed="0" w:qFormat="1"/>
-    <w:lsdException w:name="Quote" w:semiHidden="0" w:uiPriority="29" w:unhideWhenUsed="0" w:qFormat="1"/>
-    <w:lsdException w:name="Intense Quote" w:semiHidden="0" w:uiPriority="30" w:unhideWhenUsed="0" w:qFormat="1"/>
-    <w:lsdException w:name="Medium List 2 Accent 1" w:semiHidden="0" w:uiPriority="66" w:unhideWhenUsed="0"/>
-    <w:lsdException w:name="Medium Grid 1 Accent 1" w:semiHidden="0" w:uiPriority="67" w:unhideWhenUsed="0"/>
-    <w:lsdException w:name="Medium Grid 2 Accent 1" w:semiHidden="0" w:uiPriority="68" w:unhideWhenUsed="0"/>
-    <w:lsdException w:name="Medium Grid 3 Accent 1" w:semiHidden="0" w:uiPriority="69" w:unhideWhenUsed="0"/>
-    <w:lsdException w:name="Dark List Accent 1" w:semiHidden="0" w:uiPriority="70" w:unhideWhenUsed="0"/>
-    <w:lsdException w:name="Colorful Shading Accent 1" w:semiHidden="0" w:uiPriority="71" w:unhideWhenUsed="0"/>
-    <w:lsdException w:name="Colorful List Accent 1" w:semiHidden="0" w:uiPriority="72" w:unhideWhenUsed="0"/>
-    <w:lsdException w:name="Colorful Grid Accent 1" w:semiHidden="0" w:uiPriority="73" w:unhideWhenUsed="0"/>
-    <w:lsdException w:name="Light Shading Accent 2" w:semiHidden="0" w:uiPriority="60" w:unhideWhenUsed="0"/>
-    <w:lsdException w:name="Light List Accent 2" w:semiHidden="0" w:uiPriority="61" w:unhideWhenUsed="0"/>
-    <w:lsdException w:name="Light Grid Accent 2" w:semiHidden="0" w:uiPriority="62" w:unhideWhenUsed="0"/>
-    <w:lsdException w:name="Medium Shading 1 Accent 2" w:semiHidden="0" w:uiPriority="63" w:unhideWhenUsed="0"/>
-    <w:lsdException w:name="Medium Shading 2 Accent 2" w:semiHidden="0" w:uiPriority="64" w:unhideWhenUsed="0"/>
-    <w:lsdException w:name="Medium List 1 Accent 2" w:semiHidden="0" w:uiPriority="65" w:unhideWhenUsed="0"/>
-    <w:lsdException w:name="Medium List 2 Accent 2" w:semiHidden="0" w:uiPriority="66" w:unhideWhenUsed="0"/>
-    <w:lsdException w:name="Medium Grid 1 Accent 2" w:semiHidden="0" w:uiPriority="67" w:unhideWhenUsed="0"/>
-    <w:lsdException w:name="Medium Grid 2 Accent 2" w:semiHidden="0" w:uiPriority="68" w:unhideWhenUsed="0"/>
-    <w:lsdException w:name="Medium Grid 3 Accent 2" w:semiHidden="0" w:uiPriority="69" w:unhideWhenUsed="0"/>
-    <w:lsdException w:name="Dark List Accent 2" w:semiHidden="0" w:uiPriority="70" w:unhideWhenUsed="0"/>
-    <w:lsdException w:name="Colorful Shading Accent 2" w:semiHidden="0" w:uiPriority="71" w:unhideWhenUsed="0"/>
-    <w:lsdException w:name="Colorful List Accent 2" w:semiHidden="0" w:uiPriority="72" w:unhideWhenUsed="0"/>
-    <w:lsdException w:name="Colorful Grid Accent 2" w:semiHidden="0" w:uiPriority="73" w:unhideWhenUsed="0"/>
-    <w:lsdException w:name="Light Shading Accent 3" w:semiHidden="0" w:uiPriority="60" w:unhideWhenUsed="0"/>
-    <w:lsdException w:name="Light List Accent 3" w:semiHidden="0" w:uiPriority="61" w:unhideWhenUsed="0"/>
-    <w:lsdException w:name="Light Grid Accent 3" w:semiHidden="0" w:uiPriority="62" w:unhideWhenUsed="0"/>
-    <w:lsdException w:name="Medium Shading 1 Accent 3" w:semiHidden="0" w:uiPriority="63" w:unhideWhenUsed="0"/>
-    <w:lsdException w:name="Medium Shading 2 Accent 3" w:semiHidden="0" w:uiPriority="64" w:unhideWhenUsed="0"/>
-    <w:lsdException w:name="Medium List 1 Accent 3" w:semiHidden="0" w:uiPriority="65" w:unhideWhenUsed="0"/>
-    <w:lsdException w:name="Medium List 2 Accent 3" w:semiHidden="0" w:uiPriority="66" w:unhideWhenUsed="0"/>
-    <w:lsdException w:name="Medium Grid 1 Accent 3" w:semiHidden="0" w:uiPriority="67" w:unhideWhenUsed="0"/>
-    <w:lsdException w:name="Medium Grid 2 Accent 3" w:semiHidden="0" w:uiPriority="68" w:unhideWhenUsed="0"/>
-    <w:lsdException w:name="Medium Grid 3 Accent 3" w:semiHidden="0" w:uiPriority="69" w:unhideWhenUsed="0"/>
-    <w:lsdException w:name="Dark List Accent 3" w:semiHidden="0" w:uiPriority="70" w:unhideWhenUsed="0"/>
-    <w:lsdException w:name="Colorful Shading Accent 3" w:semiHidden="0" w:uiPriority="71" w:unhideWhenUsed="0"/>
-    <w:lsdException w:name="Colorful List Accent 3" w:semiHidden="0" w:uiPriority="72" w:unhideWhenUsed="0"/>
-    <w:lsdException w:name="Colorful Grid Accent 3" w:semiHidden="0" w:uiPriority="73" w:unhideWhenUsed="0"/>
-    <w:lsdException w:name="Light Shading Accent 4" w:semiHidden="0" w:uiPriority="60" w:unhideWhenUsed="0"/>
-    <w:lsdException w:name="Light List Accent 4" w:semiHidden="0" w:uiPriority="61" w:unhideWhenUsed="0"/>
-    <w:lsdException w:name="Light Grid Accent 4" w:semiHidden="0" w:uiPriority="62" w:unhideWhenUsed="0"/>
-    <w:lsdException w:name="Medium Shading 1 Accent 4" w:semiHidden="0" w:uiPriority="63" w:unhideWhenUsed="0"/>
-    <w:lsdException w:name="Medium Shading 2 Accent 4" w:semiHidden="0" w:uiPriority="64" w:unhideWhenUsed="0"/>
-    <w:lsdException w:name="Medium List 1 Accent 4" w:semiHidden="0" w:uiPriority="65" w:unhideWhenUsed="0"/>
-    <w:lsdException w:name="Medium List 2 Accent 4" w:semiHidden="0" w:uiPriority="66" w:unhideWhenUsed="0"/>
-    <w:lsdException w:name="Medium Grid 1 Accent 4" w:semiHidden="0" w:uiPriority="67" w:unhideWhenUsed="0"/>
-    <w:lsdException w:name="Medium Grid 2 Accent 4" w:semiHidden="0" w:uiPriority="68" w:unhideWhenUsed="0"/>
-    <w:lsdException w:name="Medium Grid 3 Accent 4" w:semiHidden="0" w:uiPriority="69" w:unhideWhenUsed="0"/>
-    <w:lsdException w:name="Dark List Accent 4" w:semiHidden="0" w:uiPriority="70" w:unhideWhenUsed="0"/>
-    <w:lsdException w:name="Colorful Shading Accent 4" w:semiHidden="0" w:uiPriority="71" w:unhideWhenUsed="0"/>
-    <w:lsdException w:name="Colorful List Accent 4" w:semiHidden="0" w:uiPriority="72" w:unhideWhenUsed="0"/>
-    <w:lsdException w:name="Colorful Grid Accent 4" w:semiHidden="0" w:uiPriority="73" w:unhideWhenUsed="0"/>
-    <w:lsdException w:name="Light Shading Accent 5" w:semiHidden="0" w:uiPriority="60" w:unhideWhenUsed="0"/>
-    <w:lsdException w:name="Light List Accent 5" w:semiHidden="0" w:uiPriority="61" w:unhideWhenUsed="0"/>
-    <w:lsdException w:name="Light Grid Accent 5" w:semiHidden="0" w:uiPriority="62" w:unhideWhenUsed="0"/>
-    <w:lsdException w:name="Medium Shading 1 Accent 5" w:semiHidden="0" w:uiPriority="63" w:unhideWhenUsed="0"/>
-    <w:lsdException w:name="Medium Shading 2 Accent 5" w:semiHidden="0" w:uiPriority="64" w:unhideWhenUsed="0"/>
-    <w:lsdException w:name="Medium List 1 Accent 5" w:semiHidden="0" w:uiPriority="65" w:unhideWhenUsed="0"/>
-    <w:lsdException w:name="Medium List 2 Accent 5" w:semiHidden="0" w:uiPriority="66" w:unhideWhenUsed="0"/>
-    <w:lsdException w:name="Medium Grid 1 Accent 5" w:semiHidden="0" w:uiPriority="67" w:unhideWhenUsed="0"/>
-    <w:lsdException w:name="Medium Grid 2 Accent 5" w:semiHidden="0" w:uiPriority="68" w:unhideWhenUsed="0"/>
-    <w:lsdException w:name="Medium Grid 3 Accent 5" w:semiHidden="0" w:uiPriority="69" w:unhideWhenUsed="0"/>
-    <w:lsdException w:name="Dark List Accent 5" w:semiHidden="0" w:uiPriority="70" w:unhideWhenUsed="0"/>
-    <w:lsdException w:name="Colorful Shading Accent 5" w:semiHidden="0" w:uiPriority="71" w:unhideWhenUsed="0"/>
-    <w:lsdException w:name="Colorful List Accent 5" w:semiHidden="0" w:uiPriority="72" w:unhideWhenUsed="0"/>
-    <w:lsdException w:name="Colorful Grid Accent 5" w:semiHidden="0" w:uiPriority="73" w:unhideWhenUsed="0"/>
-    <w:lsdException w:name="Light Shading Accent 6" w:semiHidden="0" w:uiPriority="60" w:unhideWhenUsed="0"/>
-    <w:lsdException w:name="Light List Accent 6" w:semiHidden="0" w:uiPriority="61" w:unhideWhenUsed="0"/>
-    <w:lsdException w:name="Light Grid Accent 6" w:semiHidden="0" w:uiPriority="62" w:unhideWhenUsed="0"/>
-    <w:lsdException w:name="Medium Shading 1 Accent 6" w:semiHidden="0" w:uiPriority="63" w:unhideWhenUsed="0"/>
-    <w:lsdException w:name="Medium Shading 2 Accent 6" w:semiHidden="0" w:uiPriority="64" w:unhideWhenUsed="0"/>
-    <w:lsdException w:name="Medium List 1 Accent 6" w:semiHidden="0" w:uiPriority="65" w:unhideWhenUsed="0"/>
-    <w:lsdException w:name="Medium List 2 Accent 6" w:semiHidden="0" w:uiPriority="66" w:unhideWhenUsed="0"/>
-    <w:lsdException w:name="Medium Grid 1 Accent 6" w:semiHidden="0" w:uiPriority="67" w:unhideWhenUsed="0"/>
-    <w:lsdException w:name="Medium Grid 2 Accent 6" w:semiHidden="0" w:uiPriority="68" w:unhideWhenUsed="0"/>
-    <w:lsdException w:name="Medium Grid 3 Accent 6" w:semiHidden="0" w:uiPriority="69" w:unhideWhenUsed="0"/>
-    <w:lsdException w:name="Dark List Accent 6" w:semiHidden="0" w:uiPriority="70" w:unhideWhenUsed="0"/>
-    <w:lsdException w:name="Colorful Shading Accent 6" w:semiHidden="0" w:uiPriority="71" w:unhideWhenUsed="0"/>
-    <w:lsdException w:name="Colorful List Accent 6" w:semiHidden="0" w:uiPriority="72" w:unhideWhenUsed="0"/>
-    <w:lsdException w:name="Colorful Grid Accent 6" w:semiHidden="0" w:uiPriority="73" w:unhideWhenUsed="0"/>
-    <w:lsdException w:name="Subtle Emphasis" w:semiHidden="0" w:uiPriority="19" w:unhideWhenUsed="0" w:qFormat="1"/>
-    <w:lsdException w:name="Intense Emphasis" w:semiHidden="0" w:uiPriority="21" w:unhideWhenUsed="0" w:qFormat="1"/>
-    <w:lsdException w:name="Subtle Reference" w:semiHidden="0" w:uiPriority="31" w:unhideWhenUsed="0" w:qFormat="1"/>
-    <w:lsdException w:name="Intense Reference" w:semiHidden="0" w:uiPriority="32" w:unhideWhenUsed="0" w:qFormat="1"/>
-    <w:lsdException w:name="Book Title" w:semiHidden="0" w:uiPriority="33" w:unhideWhenUsed="0" w:qFormat="1"/>
-    <w:lsdException w:name="Bibliography" w:uiPriority="37"/>
-    <w:lsdException w:name="TOC Heading" w:uiPriority="39" w:qFormat="1"/>
+  <w:latentStyles w:defLockedState="0" w:defUIPriority="99" w:defSemiHidden="0" w:defUnhideWhenUsed="0" w:defQFormat="0" w:count="375">
+    <w:lsdException w:name="Normal" w:uiPriority="0" w:qFormat="1"/>
+    <w:lsdException w:name="heading 1" w:uiPriority="9" w:qFormat="1"/>
+    <w:lsdException w:name="heading 2" w:semiHidden="1" w:uiPriority="9" w:unhideWhenUsed="1" w:qFormat="1"/>
+    <w:lsdException w:name="heading 3" w:semiHidden="1" w:uiPriority="9" w:unhideWhenUsed="1" w:qFormat="1"/>
+    <w:lsdException w:name="heading 4" w:semiHidden="1" w:uiPriority="9" w:unhideWhenUsed="1" w:qFormat="1"/>
+    <w:lsdException w:name="heading 5" w:semiHidden="1" w:uiPriority="9" w:unhideWhenUsed="1" w:qFormat="1"/>
+    <w:lsdException w:name="heading 6" w:semiHidden="1" w:uiPriority="9" w:unhideWhenUsed="1" w:qFormat="1"/>
+    <w:lsdException w:name="heading 7" w:semiHidden="1" w:uiPriority="9" w:unhideWhenUsed="1" w:qFormat="1"/>
+    <w:lsdException w:name="heading 8" w:semiHidden="1" w:uiPriority="9" w:unhideWhenUsed="1" w:qFormat="1"/>
+    <w:lsdException w:name="heading 9" w:semiHidden="1" w:uiPriority="9" w:unhideWhenUsed="1" w:qFormat="1"/>
+    <w:lsdException w:name="index 1" w:semiHidden="1" w:unhideWhenUsed="1"/>
+    <w:lsdException w:name="index 2" w:semiHidden="1" w:unhideWhenUsed="1"/>
+    <w:lsdException w:name="index 3" w:semiHidden="1" w:unhideWhenUsed="1"/>
+    <w:lsdException w:name="index 4" w:semiHidden="1" w:unhideWhenUsed="1"/>
+    <w:lsdException w:name="index 5" w:semiHidden="1" w:unhideWhenUsed="1"/>
+    <w:lsdException w:name="index 6" w:semiHidden="1" w:unhideWhenUsed="1"/>
+    <w:lsdException w:name="index 7" w:semiHidden="1" w:unhideWhenUsed="1"/>
+    <w:lsdException w:name="index 8" w:semiHidden="1" w:unhideWhenUsed="1"/>
+    <w:lsdException w:name="index 9" w:semiHidden="1" w:unhideWhenUsed="1"/>
+    <w:lsdException w:name="toc 1" w:semiHidden="1" w:uiPriority="39" w:unhideWhenUsed="1"/>
+    <w:lsdException w:name="toc 2" w:semiHidden="1" w:uiPriority="39" w:unhideWhenUsed="1"/>
+    <w:lsdException w:name="toc 3" w:semiHidden="1" w:uiPriority="39" w:unhideWhenUsed="1"/>
+    <w:lsdException w:name="toc 4" w:semiHidden="1" w:uiPriority="39" w:unhideWhenUsed="1"/>
+    <w:lsdException w:name="toc 5" w:semiHidden="1" w:uiPriority="39" w:unhideWhenUsed="1"/>
+    <w:lsdException w:name="toc 6" w:semiHidden="1" w:uiPriority="39" w:unhideWhenUsed="1"/>
+    <w:lsdException w:name="toc 7" w:semiHidden="1" w:uiPriority="39" w:unhideWhenUsed="1"/>
+    <w:lsdException w:name="toc 8" w:semiHidden="1" w:uiPriority="39" w:unhideWhenUsed="1"/>
+    <w:lsdException w:name="toc 9" w:semiHidden="1" w:uiPriority="39" w:unhideWhenUsed="1"/>
+    <w:lsdException w:name="Normal Indent" w:semiHidden="1" w:unhideWhenUsed="1"/>
+    <w:lsdException w:name="footnote text" w:semiHidden="1" w:unhideWhenUsed="1"/>
+    <w:lsdException w:name="annotation text" w:semiHidden="1" w:unhideWhenUsed="1"/>
+    <w:lsdException w:name="header" w:semiHidden="1" w:unhideWhenUsed="1"/>
+    <w:lsdException w:name="footer" w:semiHidden="1" w:unhideWhenUsed="1"/>
+    <w:lsdException w:name="index heading" w:semiHidden="1" w:unhideWhenUsed="1"/>
+    <w:lsdException w:name="caption" w:semiHidden="1" w:uiPriority="35" w:unhideWhenUsed="1" w:qFormat="1"/>
+    <w:lsdException w:name="table of figures" w:semiHidden="1" w:unhideWhenUsed="1"/>
+    <w:lsdException w:name="envelope address" w:semiHidden="1" w:unhideWhenUsed="1"/>
+    <w:lsdException w:name="envelope return" w:semiHidden="1" w:unhideWhenUsed="1"/>
+    <w:lsdException w:name="footnote reference" w:semiHidden="1" w:unhideWhenUsed="1"/>
+    <w:lsdException w:name="annotation reference" w:semiHidden="1" w:unhideWhenUsed="1"/>
+    <w:lsdException w:name="line number" w:semiHidden="1" w:unhideWhenUsed="1"/>
+    <w:lsdException w:name="page number" w:semiHidden="1" w:unhideWhenUsed="1"/>
+    <w:lsdException w:name="endnote reference" w:semiHidden="1" w:unhideWhenUsed="1"/>
+    <w:lsdException w:name="endnote text" w:semiHidden="1" w:unhideWhenUsed="1"/>
+    <w:lsdException w:name="table of authorities" w:semiHidden="1" w:unhideWhenUsed="1"/>
+    <w:lsdException w:name="macro" w:semiHidden="1" w:unhideWhenUsed="1"/>
+    <w:lsdException w:name="toa heading" w:semiHidden="1" w:unhideWhenUsed="1"/>
+    <w:lsdException w:name="List" w:semiHidden="1" w:unhideWhenUsed="1"/>
+    <w:lsdException w:name="List Bullet" w:semiHidden="1" w:unhideWhenUsed="1"/>
+    <w:lsdException w:name="List Number" w:semiHidden="1" w:unhideWhenUsed="1"/>
+    <w:lsdException w:name="List 2" w:semiHidden="1" w:unhideWhenUsed="1"/>
+    <w:lsdException w:name="List 3" w:semiHidden="1" w:unhideWhenUsed="1"/>
+    <w:lsdException w:name="List 4" w:semiHidden="1" w:unhideWhenUsed="1"/>
+    <w:lsdException w:name="List 5" w:semiHidden="1" w:unhideWhenUsed="1"/>
+    <w:lsdException w:name="List Bullet 2" w:semiHidden="1" w:unhideWhenUsed="1"/>
+    <w:lsdException w:name="List Bullet 3" w:semiHidden="1" w:unhideWhenUsed="1"/>
+    <w:lsdException w:name="List Bullet 4" w:semiHidden="1" w:unhideWhenUsed="1"/>
+    <w:lsdException w:name="List Bullet 5" w:semiHidden="1" w:unhideWhenUsed="1"/>
+    <w:lsdException w:name="List Number 2" w:semiHidden="1" w:unhideWhenUsed="1"/>
+    <w:lsdException w:name="List Number 3" w:semiHidden="1" w:unhideWhenUsed="1"/>
+    <w:lsdException w:name="List Number 4" w:semiHidden="1" w:unhideWhenUsed="1"/>
+    <w:lsdException w:name="List Number 5" w:semiHidden="1" w:unhideWhenUsed="1"/>
+    <w:lsdException w:name="Title" w:uiPriority="10" w:qFormat="1"/>
+    <w:lsdException w:name="Closing" w:semiHidden="1" w:unhideWhenUsed="1"/>
+    <w:lsdException w:name="Signature" w:semiHidden="1" w:unhideWhenUsed="1"/>
+    <w:lsdException w:name="Default Paragraph Font" w:semiHidden="1" w:uiPriority="1" w:unhideWhenUsed="1"/>
+    <w:lsdException w:name="Body Text" w:semiHidden="1" w:unhideWhenUsed="1"/>
+    <w:lsdException w:name="Body Text Indent" w:semiHidden="1" w:unhideWhenUsed="1"/>
+    <w:lsdException w:name="List Continue" w:semiHidden="1" w:unhideWhenUsed="1"/>
+    <w:lsdException w:name="List Continue 2" w:semiHidden="1" w:unhideWhenUsed="1"/>
+    <w:lsdException w:name="List Continue 3" w:semiHidden="1" w:unhideWhenUsed="1"/>
+    <w:lsdException w:name="List Continue 4" w:semiHidden="1" w:unhideWhenUsed="1"/>
+    <w:lsdException w:name="List Continue 5" w:semiHidden="1" w:unhideWhenUsed="1"/>
+    <w:lsdException w:name="Message Header" w:semiHidden="1" w:unhideWhenUsed="1"/>
+    <w:lsdException w:name="Subtitle" w:uiPriority="11" w:qFormat="1"/>
+    <w:lsdException w:name="Salutation" w:semiHidden="1" w:unhideWhenUsed="1"/>
+    <w:lsdException w:name="Date" w:semiHidden="1" w:unhideWhenUsed="1"/>
+    <w:lsdException w:name="Body Text First Indent" w:semiHidden="1" w:unhideWhenUsed="1"/>
+    <w:lsdException w:name="Body Text First Indent 2" w:semiHidden="1" w:unhideWhenUsed="1"/>
+    <w:lsdException w:name="Note Heading" w:semiHidden="1" w:unhideWhenUsed="1"/>
+    <w:lsdException w:name="Body Text 2" w:semiHidden="1" w:unhideWhenUsed="1"/>
+    <w:lsdException w:name="Body Text 3" w:semiHidden="1" w:unhideWhenUsed="1"/>
+    <w:lsdException w:name="Body Text Indent 2" w:semiHidden="1" w:unhideWhenUsed="1"/>
+    <w:lsdException w:name="Body Text Indent 3" w:semiHidden="1" w:unhideWhenUsed="1"/>
+    <w:lsdException w:name="Block Text" w:semiHidden="1" w:unhideWhenUsed="1"/>
+    <w:lsdException w:name="Hyperlink" w:semiHidden="1" w:unhideWhenUsed="1"/>
+    <w:lsdException w:name="FollowedHyperlink" w:semiHidden="1" w:unhideWhenUsed="1"/>
+    <w:lsdException w:name="Strong" w:uiPriority="22" w:qFormat="1"/>
+    <w:lsdException w:name="Emphasis" w:uiPriority="20" w:qFormat="1"/>
+    <w:lsdException w:name="Document Map" w:semiHidden="1" w:unhideWhenUsed="1"/>
+    <w:lsdException w:name="Plain Text" w:semiHidden="1" w:unhideWhenUsed="1"/>
+    <w:lsdException w:name="E-mail Signature" w:semiHidden="1" w:unhideWhenUsed="1"/>
+    <w:lsdException w:name="HTML Top of Form" w:semiHidden="1" w:unhideWhenUsed="1"/>
+    <w:lsdException w:name="HTML Bottom of Form" w:semiHidden="1" w:unhideWhenUsed="1"/>
+    <w:lsdException w:name="Normal (Web)" w:semiHidden="1" w:unhideWhenUsed="1"/>
+    <w:lsdException w:name="HTML Acronym" w:semiHidden="1" w:unhideWhenUsed="1"/>
+    <w:lsdException w:name="HTML Address" w:semiHidden="1" w:unhideWhenUsed="1"/>
+    <w:lsdException w:name="HTML Cite" w:semiHidden="1" w:unhideWhenUsed="1"/>
+    <w:lsdException w:name="HTML Code" w:semiHidden="1" w:unhideWhenUsed="1"/>
+    <w:lsdException w:name="HTML Definition" w:semiHidden="1" w:unhideWhenUsed="1"/>
+    <w:lsdException w:name="HTML Keyboard" w:semiHidden="1" w:unhideWhenUsed="1"/>
+    <w:lsdException w:name="HTML Preformatted" w:semiHidden="1" w:unhideWhenUsed="1"/>
+    <w:lsdException w:name="HTML Sample" w:semiHidden="1" w:unhideWhenUsed="1"/>
+    <w:lsdException w:name="HTML Typewriter" w:semiHidden="1" w:unhideWhenUsed="1"/>
+    <w:lsdException w:name="HTML Variable" w:semiHidden="1" w:unhideWhenUsed="1"/>
+    <w:lsdException w:name="Normal Table" w:semiHidden="1" w:unhideWhenUsed="1"/>
+    <w:lsdException w:name="annotation subject" w:semiHidden="1" w:unhideWhenUsed="1"/>
+    <w:lsdException w:name="No List" w:semiHidden="1" w:unhideWhenUsed="1"/>
+    <w:lsdException w:name="Outline List 1" w:semiHidden="1" w:unhideWhenUsed="1"/>
+    <w:lsdException w:name="Outline List 2" w:semiHidden="1" w:unhideWhenUsed="1"/>
+    <w:lsdException w:name="Outline List 3" w:semiHidden="1" w:unhideWhenUsed="1"/>
+    <w:lsdException w:name="Table Simple 1" w:semiHidden="1" w:unhideWhenUsed="1"/>
+    <w:lsdException w:name="Table Simple 2" w:semiHidden="1" w:unhideWhenUsed="1"/>
+    <w:lsdException w:name="Table Simple 3" w:semiHidden="1" w:unhideWhenUsed="1"/>
+    <w:lsdException w:name="Table Classic 1" w:semiHidden="1" w:unhideWhenUsed="1"/>
+    <w:lsdException w:name="Table Classic 2" w:semiHidden="1" w:unhideWhenUsed="1"/>
+    <w:lsdException w:name="Table Classic 3" w:semiHidden="1" w:unhideWhenUsed="1"/>
+    <w:lsdException w:name="Table Classic 4" w:semiHidden="1" w:unhideWhenUsed="1"/>
+    <w:lsdException w:name="Table Colorful 1" w:semiHidden="1" w:unhideWhenUsed="1"/>
+    <w:lsdException w:name="Table Colorful 2" w:semiHidden="1" w:unhideWhenUsed="1"/>
+    <w:lsdException w:name="Table Colorful 3" w:semiHidden="1" w:unhideWhenUsed="1"/>
+    <w:lsdException w:name="Table Columns 1" w:semiHidden="1" w:unhideWhenUsed="1"/>
+    <w:lsdException w:name="Table Columns 2" w:semiHidden="1" w:unhideWhenUsed="1"/>
+    <w:lsdException w:name="Table Columns 3" w:semiHidden="1" w:unhideWhenUsed="1"/>
+    <w:lsdException w:name="Table Columns 4" w:semiHidden="1" w:unhideWhenUsed="1"/>
+    <w:lsdException w:name="Table Columns 5" w:semiHidden="1" w:unhideWhenUsed="1"/>
+    <w:lsdException w:name="Table Grid 1" w:semiHidden="1" w:unhideWhenUsed="1"/>
+    <w:lsdException w:name="Table Grid 2" w:semiHidden="1" w:unhideWhenUsed="1"/>
+    <w:lsdException w:name="Table Grid 3" w:semiHidden="1" w:unhideWhenUsed="1"/>
+    <w:lsdException w:name="Table Grid 4" w:semiHidden="1" w:unhideWhenUsed="1"/>
+    <w:lsdException w:name="Table Grid 5" w:semiHidden="1" w:unhideWhenUsed="1"/>
+    <w:lsdException w:name="Table Grid 6" w:semiHidden="1" w:unhideWhenUsed="1"/>
+    <w:lsdException w:name="Table Grid 7" w:semiHidden="1" w:unhideWhenUsed="1"/>
+    <w:lsdException w:name="Table Grid 8" w:semiHidden="1" w:unhideWhenUsed="1"/>
+    <w:lsdException w:name="Table List 1" w:semiHidden="1" w:unhideWhenUsed="1"/>
+    <w:lsdException w:name="Table List 2" w:semiHidden="1" w:unhideWhenUsed="1"/>
+    <w:lsdException w:name="Table List 3" w:semiHidden="1" w:unhideWhenUsed="1"/>
+    <w:lsdException w:name="Table List 4" w:semiHidden="1" w:unhideWhenUsed="1"/>
+    <w:lsdException w:name="Table List 5" w:semiHidden="1" w:unhideWhenUsed="1"/>
+    <w:lsdException w:name="Table List 6" w:semiHidden="1" w:unhideWhenUsed="1"/>
+    <w:lsdException w:name="Table List 7" w:semiHidden="1" w:unhideWhenUsed="1"/>
+    <w:lsdException w:name="Table List 8" w:semiHidden="1" w:unhideWhenUsed="1"/>
+    <w:lsdException w:name="Table 3D effects 1" w:semiHidden="1" w:unhideWhenUsed="1"/>
+    <w:lsdException w:name="Table 3D effects 2" w:semiHidden="1" w:unhideWhenUsed="1"/>
+    <w:lsdException w:name="Table 3D effects 3" w:semiHidden="1" w:unhideWhenUsed="1"/>
+    <w:lsdException w:name="Table Contemporary" w:semiHidden="1" w:unhideWhenUsed="1"/>
+    <w:lsdException w:name="Table Elegant" w:semiHidden="1" w:unhideWhenUsed="1"/>
+    <w:lsdException w:name="Table Professional" w:semiHidden="1" w:unhideWhenUsed="1"/>
+    <w:lsdException w:name="Table Subtle 1" w:semiHidden="1" w:unhideWhenUsed="1"/>
+    <w:lsdException w:name="Table Subtle 2" w:semiHidden="1" w:unhideWhenUsed="1"/>
+    <w:lsdException w:name="Table Web 1" w:semiHidden="1" w:unhideWhenUsed="1"/>
+    <w:lsdException w:name="Table Web 2" w:semiHidden="1" w:unhideWhenUsed="1"/>
+    <w:lsdException w:name="Table Web 3" w:semiHidden="1" w:unhideWhenUsed="1"/>
+    <w:lsdException w:name="Balloon Text" w:semiHidden="1" w:unhideWhenUsed="1"/>
+    <w:lsdException w:name="Table Grid" w:semiHidden="1" w:uiPriority="59" w:unhideWhenUsed="1"/>
+    <w:lsdException w:name="Table Theme" w:semiHidden="1" w:unhideWhenUsed="1"/>
+    <w:lsdException w:name="Placeholder Text" w:semiHidden="1"/>
+    <w:lsdException w:name="No Spacing" w:uiPriority="1" w:qFormat="1"/>
+    <w:lsdException w:name="Light Shading" w:uiPriority="60"/>
+    <w:lsdException w:name="Light List" w:uiPriority="61"/>
+    <w:lsdException w:name="Light Grid" w:uiPriority="62"/>
+    <w:lsdException w:name="Medium Shading 1" w:uiPriority="63"/>
+    <w:lsdException w:name="Medium Shading 2" w:uiPriority="64"/>
+    <w:lsdException w:name="Medium List 1" w:uiPriority="65"/>
+    <w:lsdException w:name="Medium List 2" w:uiPriority="66"/>
+    <w:lsdException w:name="Medium Grid 1" w:uiPriority="67"/>
+    <w:lsdException w:name="Medium Grid 2" w:uiPriority="68"/>
+    <w:lsdException w:name="Medium Grid 3" w:uiPriority="69"/>
+    <w:lsdException w:name="Dark List" w:uiPriority="70"/>
+    <w:lsdException w:name="Colorful Shading" w:uiPriority="71"/>
+    <w:lsdException w:name="Colorful List" w:uiPriority="72"/>
+    <w:lsdException w:name="Colorful Grid" w:uiPriority="73"/>
+    <w:lsdException w:name="Light Shading Accent 1" w:uiPriority="60"/>
+    <w:lsdException w:name="Light List Accent 1" w:uiPriority="61"/>
+    <w:lsdException w:name="Light Grid Accent 1" w:uiPriority="62"/>
+    <w:lsdException w:name="Medium Shading 1 Accent 1" w:uiPriority="63"/>
+    <w:lsdException w:name="Medium Shading 2 Accent 1" w:uiPriority="64"/>
+    <w:lsdException w:name="Medium List 1 Accent 1" w:uiPriority="65"/>
+    <w:lsdException w:name="Revision" w:semiHidden="1"/>
+    <w:lsdException w:name="List Paragraph" w:uiPriority="34" w:qFormat="1"/>
+    <w:lsdException w:name="Quote" w:uiPriority="29" w:qFormat="1"/>
+    <w:lsdException w:name="Intense Quote" w:uiPriority="30" w:qFormat="1"/>
+    <w:lsdException w:name="Medium List 2 Accent 1" w:uiPriority="66"/>
+    <w:lsdException w:name="Medium Grid 1 Accent 1" w:uiPriority="67"/>
+    <w:lsdException w:name="Medium Grid 2 Accent 1" w:uiPriority="68"/>
+    <w:lsdException w:name="Medium Grid 3 Accent 1" w:uiPriority="69"/>
+    <w:lsdException w:name="Dark List Accent 1" w:uiPriority="70"/>
+    <w:lsdException w:name="Colorful Shading Accent 1" w:uiPriority="71"/>
+    <w:lsdException w:name="Colorful List Accent 1" w:uiPriority="72"/>
+    <w:lsdException w:name="Colorful Grid Accent 1" w:uiPriority="73"/>
+    <w:lsdException w:name="Light Shading Accent 2" w:uiPriority="60"/>
+    <w:lsdException w:name="Light List Accent 2" w:uiPriority="61"/>
+    <w:lsdException w:name="Light Grid Accent 2" w:uiPriority="62"/>
+    <w:lsdException w:name="Medium Shading 1 Accent 2" w:uiPriority="63"/>
+    <w:lsdException w:name="Medium Shading 2 Accent 2" w:uiPriority="64"/>
+    <w:lsdException w:name="Medium List 1 Accent 2" w:uiPriority="65"/>
+    <w:lsdException w:name="Medium List 2 Accent 2" w:uiPriority="66"/>
+    <w:lsdException w:name="Medium Grid 1 Accent 2" w:uiPriority="67"/>
+    <w:lsdException w:name="Medium Grid 2 Accent 2" w:uiPriority="68"/>
+    <w:lsdException w:name="Medium Grid 3 Accent 2" w:uiPriority="69"/>
+    <w:lsdException w:name="Dark List Accent 2" w:uiPriority="70"/>
+    <w:lsdException w:name="Colorful Shading Accent 2" w:uiPriority="71"/>
+    <w:lsdException w:name="Colorful List Accent 2" w:uiPriority="72"/>
+    <w:lsdException w:name="Colorful Grid Accent 2" w:uiPriority="73"/>
+    <w:lsdException w:name="Light Shading Accent 3" w:uiPriority="60"/>
+    <w:lsdException w:name="Light List Accent 3" w:uiPriority="61"/>
+    <w:lsdException w:name="Light Grid Accent 3" w:uiPriority="62"/>
+    <w:lsdException w:name="Medium Shading 1 Accent 3" w:uiPriority="63"/>
+    <w:lsdException w:name="Medium Shading 2 Accent 3" w:uiPriority="64"/>
+    <w:lsdException w:name="Medium List 1 Accent 3" w:uiPriority="65"/>
+    <w:lsdException w:name="Medium List 2 Accent 3" w:uiPriority="66"/>
+    <w:lsdException w:name="Medium Grid 1 Accent 3" w:uiPriority="67"/>
+    <w:lsdException w:name="Medium Grid 2 Accent 3" w:uiPriority="68"/>
+    <w:lsdException w:name="Medium Grid 3 Accent 3" w:uiPriority="69"/>
+    <w:lsdException w:name="Dark List Accent 3" w:uiPriority="70"/>
+    <w:lsdException w:name="Colorful Shading Accent 3" w:uiPriority="71"/>
+    <w:lsdException w:name="Colorful List Accent 3" w:uiPriority="72"/>
+    <w:lsdException w:name="Colorful Grid Accent 3" w:uiPriority="73"/>
+    <w:lsdException w:name="Light Shading Accent 4" w:uiPriority="60"/>
+    <w:lsdException w:name="Light List Accent 4" w:uiPriority="61"/>
+    <w:lsdException w:name="Light Grid Accent 4" w:uiPriority="62"/>
+    <w:lsdException w:name="Medium Shading 1 Accent 4" w:uiPriority="63"/>
+    <w:lsdException w:name="Medium Shading 2 Accent 4" w:uiPriority="64"/>
+    <w:lsdException w:name="Medium List 1 Accent 4" w:uiPriority="65"/>
+    <w:lsdException w:name="Medium List 2 Accent 4" w:uiPriority="66"/>
+    <w:lsdException w:name="Medium Grid 1 Accent 4" w:uiPriority="67"/>
+    <w:lsdException w:name="Medium Grid 2 Accent 4" w:uiPriority="68"/>
+    <w:lsdException w:name="Medium Grid 3 Accent 4" w:uiPriority="69"/>
+    <w:lsdException w:name="Dark List Accent 4" w:uiPriority="70"/>
+    <w:lsdException w:name="Colorful Shading Accent 4" w:uiPriority="71"/>
+    <w:lsdException w:name="Colorful List Accent 4" w:uiPriority="72"/>
+    <w:lsdException w:name="Colorful Grid Accent 4" w:uiPriority="73"/>
+    <w:lsdException w:name="Light Shading Accent 5" w:uiPriority="60"/>
+    <w:lsdException w:name="Light List Accent 5" w:uiPriority="61"/>
+    <w:lsdException w:name="Light Grid Accent 5" w:uiPriority="62"/>
+    <w:lsdException w:name="Medium Shading 1 Accent 5" w:uiPriority="63"/>
+    <w:lsdException w:name="Medium Shading 2 Accent 5" w:uiPriority="64"/>
+    <w:lsdException w:name="Medium List 1 Accent 5" w:uiPriority="65"/>
+    <w:lsdException w:name="Medium List 2 Accent 5" w:uiPriority="66"/>
+    <w:lsdException w:name="Medium Grid 1 Accent 5" w:uiPriority="67"/>
+    <w:lsdException w:name="Medium Grid 2 Accent 5" w:uiPriority="68"/>
+    <w:lsdException w:name="Medium Grid 3 Accent 5" w:uiPriority="69"/>
+    <w:lsdException w:name="Dark List Accent 5" w:uiPriority="70"/>
+    <w:lsdException w:name="Colorful Shading Accent 5" w:uiPriority="71"/>
+    <w:lsdException w:name="Colorful List Accent 5" w:uiPriority="72"/>
+    <w:lsdException w:name="Colorful Grid Accent 5" w:uiPriority="73"/>
+    <w:lsdException w:name="Light Shading Accent 6" w:uiPriority="60"/>
+    <w:lsdException w:name="Light List Accent 6" w:uiPriority="61"/>
+    <w:lsdException w:name="Light Grid Accent 6" w:uiPriority="62"/>
+    <w:lsdException w:name="Medium Shading 1 Accent 6" w:uiPriority="63"/>
+    <w:lsdException w:name="Medium Shading 2 Accent 6" w:uiPriority="64"/>
+    <w:lsdException w:name="Medium List 1 Accent 6" w:uiPriority="65"/>
+    <w:lsdException w:name="Medium List 2 Accent 6" w:uiPriority="66"/>
+    <w:lsdException w:name="Medium Grid 1 Accent 6" w:uiPriority="67"/>
+    <w:lsdException w:name="Medium Grid 2 Accent 6" w:uiPriority="68"/>
+    <w:lsdException w:name="Medium Grid 3 Accent 6" w:uiPriority="69"/>
+    <w:lsdException w:name="Dark List Accent 6" w:uiPriority="70"/>
+    <w:lsdException w:name="Colorful Shading Accent 6" w:uiPriority="71"/>
+    <w:lsdException w:name="Colorful List Accent 6" w:uiPriority="72"/>
+    <w:lsdException w:name="Colorful Grid Accent 6" w:uiPriority="73"/>
+    <w:lsdException w:name="Subtle Emphasis" w:uiPriority="19" w:qFormat="1"/>
+    <w:lsdException w:name="Intense Emphasis" w:uiPriority="21" w:qFormat="1"/>
+    <w:lsdException w:name="Subtle Reference" w:uiPriority="31" w:qFormat="1"/>
+    <w:lsdException w:name="Intense Reference" w:uiPriority="32" w:qFormat="1"/>
+    <w:lsdException w:name="Book Title" w:uiPriority="33" w:qFormat="1"/>
+    <w:lsdException w:name="Bibliography" w:semiHidden="1" w:uiPriority="37" w:unhideWhenUsed="1"/>
+    <w:lsdException w:name="TOC Heading" w:semiHidden="1" w:uiPriority="39" w:unhideWhenUsed="1" w:qFormat="1"/>
+    <w:lsdException w:name="Plain Table 1" w:uiPriority="41"/>
+    <w:lsdException w:name="Plain Table 2" w:uiPriority="42"/>
+    <w:lsdException w:name="Plain Table 3" w:uiPriority="43"/>
+    <w:lsdException w:name="Plain Table 4" w:uiPriority="44"/>
+    <w:lsdException w:name="Plain Table 5" w:uiPriority="45"/>
+    <w:lsdException w:name="Grid Table Light" w:uiPriority="40"/>
+    <w:lsdException w:name="Grid Table 1 Light" w:uiPriority="46"/>
+    <w:lsdException w:name="Grid Table 2" w:uiPriority="47"/>
+    <w:lsdException w:name="Grid Table 3" w:uiPriority="48"/>
+    <w:lsdException w:name="Grid Table 4" w:uiPriority="49"/>
+    <w:lsdException w:name="Grid Table 5 Dark" w:uiPriority="50"/>
+    <w:lsdException w:name="Grid Table 6 Colorful" w:uiPriority="51"/>
+    <w:lsdException w:name="Grid Table 7 Colorful" w:uiPriority="52"/>
+    <w:lsdException w:name="Grid Table 1 Light Accent 1" w:uiPriority="46"/>
+    <w:lsdException w:name="Grid Table 2 Accent 1" w:uiPriority="47"/>
+    <w:lsdException w:name="Grid Table 3 Accent 1" w:uiPriority="48"/>
+    <w:lsdException w:name="Grid Table 4 Accent 1" w:uiPriority="49"/>
+    <w:lsdException w:name="Grid Table 5 Dark Accent 1" w:uiPriority="50"/>
+    <w:lsdException w:name="Grid Table 6 Colorful Accent 1" w:uiPriority="51"/>
+    <w:lsdException w:name="Grid Table 7 Colorful Accent 1" w:uiPriority="52"/>
+    <w:lsdException w:name="Grid Table 1 Light Accent 2" w:uiPriority="46"/>
+    <w:lsdException w:name="Grid Table 2 Accent 2" w:uiPriority="47"/>
+    <w:lsdException w:name="Grid Table 3 Accent 2" w:uiPriority="48"/>
+    <w:lsdException w:name="Grid Table 4 Accent 2" w:uiPriority="49"/>
+    <w:lsdException w:name="Grid Table 5 Dark Accent 2" w:uiPriority="50"/>
+    <w:lsdException w:name="Grid Table 6 Colorful Accent 2" w:uiPriority="51"/>
+    <w:lsdException w:name="Grid Table 7 Colorful Accent 2" w:uiPriority="52"/>
+    <w:lsdException w:name="Grid Table 1 Light Accent 3" w:uiPriority="46"/>
+    <w:lsdException w:name="Grid Table 2 Accent 3" w:uiPriority="47"/>
+    <w:lsdException w:name="Grid Table 3 Accent 3" w:uiPriority="48"/>
+    <w:lsdException w:name="Grid Table 4 Accent 3" w:uiPriority="49"/>
+    <w:lsdException w:name="Grid Table 5 Dark Accent 3" w:uiPriority="50"/>
+    <w:lsdException w:name="Grid Table 6 Colorful Accent 3" w:uiPriority="51"/>
+    <w:lsdException w:name="Grid Table 7 Colorful Accent 3" w:uiPriority="52"/>
+    <w:lsdException w:name="Grid Table 1 Light Accent 4" w:uiPriority="46"/>
+    <w:lsdException w:name="Grid Table 2 Accent 4" w:uiPriority="47"/>
+    <w:lsdException w:name="Grid Table 3 Accent 4" w:uiPriority="48"/>
+    <w:lsdException w:name="Grid Table 4 Accent 4" w:uiPriority="49"/>
+    <w:lsdException w:name="Grid Table 5 Dark Accent 4" w:uiPriority="50"/>
+    <w:lsdException w:name="Grid Table 6 Colorful Accent 4" w:uiPriority="51"/>
+    <w:lsdException w:name="Grid Table 7 Colorful Accent 4" w:uiPriority="52"/>
+    <w:lsdException w:name="Grid Table 1 Light Accent 5" w:uiPriority="46"/>
+    <w:lsdException w:name="Grid Table 2 Accent 5" w:uiPriority="47"/>
+    <w:lsdException w:name="Grid Table 3 Accent 5" w:uiPriority="48"/>
+    <w:lsdException w:name="Grid Table 4 Accent 5" w:uiPriority="49"/>
+    <w:lsdException w:name="Grid Table 5 Dark Accent 5" w:uiPriority="50"/>
+    <w:lsdException w:name="Grid Table 6 Colorful Accent 5" w:uiPriority="51"/>
+    <w:lsdException w:name="Grid Table 7 Colorful Accent 5" w:uiPriority="52"/>
+    <w:lsdException w:name="Grid Table 1 Light Accent 6" w:uiPriority="46"/>
+    <w:lsdException w:name="Grid Table 2 Accent 6" w:uiPriority="47"/>
+    <w:lsdException w:name="Grid Table 3 Accent 6" w:uiPriority="48"/>
+    <w:lsdException w:name="Grid Table 4 Accent 6" w:uiPriority="49"/>
+    <w:lsdException w:name="Grid Table 5 Dark Accent 6" w:uiPriority="50"/>
+    <w:lsdException w:name="Grid Table 6 Colorful Accent 6" w:uiPriority="51"/>
+    <w:lsdException w:name="Grid Table 7 Colorful Accent 6" w:uiPriority="52"/>
+    <w:lsdException w:name="List Table 1 Light" w:uiPriority="46"/>
+    <w:lsdException w:name="List Table 2" w:uiPriority="47"/>
+    <w:lsdException w:name="List Table 3" w:uiPriority="48"/>
+    <w:lsdException w:name="List Table 4" w:uiPriority="49"/>
+    <w:lsdException w:name="List Table 5 Dark" w:uiPriority="50"/>
+    <w:lsdException w:name="List Table 6 Colorful" w:uiPriority="51"/>
+    <w:lsdException w:name="List Table 7 Colorful" w:uiPriority="52"/>
+    <w:lsdException w:name="List Table 1 Light Accent 1" w:uiPriority="46"/>
+    <w:lsdException w:name="List Table 2 Accent 1" w:uiPriority="47"/>
+    <w:lsdException w:name="List Table 3 Accent 1" w:uiPriority="48"/>
+    <w:lsdException w:name="List Table 4 Accent 1" w:uiPriority="49"/>
+    <w:lsdException w:name="List Table 5 Dark Accent 1" w:uiPriority="50"/>
+    <w:lsdException w:name="List Table 6 Colorful Accent 1" w:uiPriority="51"/>
+    <w:lsdException w:name="List Table 7 Colorful Accent 1" w:uiPriority="52"/>
+    <w:lsdException w:name="List Table 1 Light Accent 2" w:uiPriority="46"/>
+    <w:lsdException w:name="List Table 2 Accent 2" w:uiPriority="47"/>
+    <w:lsdException w:name="List Table 3 Accent 2" w:uiPriority="48"/>
+    <w:lsdException w:name="List Table 4 Accent 2" w:uiPriority="49"/>
+    <w:lsdException w:name="List Table 5 Dark Accent 2" w:uiPriority="50"/>
+    <w:lsdException w:name="List Table 6 Colorful Accent 2" w:uiPriority="51"/>
+    <w:lsdException w:name="List Table 7 Colorful Accent 2" w:uiPriority="52"/>
+    <w:lsdException w:name="List Table 1 Light Accent 3" w:uiPriority="46"/>
+    <w:lsdException w:name="List Table 2 Accent 3" w:uiPriority="47"/>
+    <w:lsdException w:name="List Table 3 Accent 3" w:uiPriority="48"/>
+    <w:lsdException w:name="List Table 4 Accent 3" w:uiPriority="49"/>
+    <w:lsdException w:name="List Table 5 Dark Accent 3" w:uiPriority="50"/>
+    <w:lsdException w:name="List Table 6 Colorful Accent 3" w:uiPriority="51"/>
+    <w:lsdException w:name="List Table 7 Colorful Accent 3" w:uiPriority="52"/>
+    <w:lsdException w:name="List Table 1 Light Accent 4" w:uiPriority="46"/>
+    <w:lsdException w:name="List Table 2 Accent 4" w:uiPriority="47"/>
+    <w:lsdException w:name="List Table 3 Accent 4" w:uiPriority="48"/>
+    <w:lsdException w:name="List Table 4 Accent 4" w:uiPriority="49"/>
+    <w:lsdException w:name="List Table 5 Dark Accent 4" w:uiPriority="50"/>
+    <w:lsdException w:name="List Table 6 Colorful Accent 4" w:uiPriority="51"/>
+    <w:lsdException w:name="List Table 7 Colorful Accent 4" w:uiPriority="52"/>
+    <w:lsdException w:name="List Table 1 Light Accent 5" w:uiPriority="46"/>
+    <w:lsdException w:name="List Table 2 Accent 5" w:uiPriority="47"/>
+    <w:lsdException w:name="List Table 3 Accent 5" w:uiPriority="48"/>
+    <w:lsdException w:name="List Table 4 Accent 5" w:uiPriority="49"/>
+    <w:lsdException w:name="List Table 5 Dark Accent 5" w:uiPriority="50"/>
+    <w:lsdException w:name="List Table 6 Colorful Accent 5" w:uiPriority="51"/>
+    <w:lsdException w:name="List Table 7 Colorful Accent 5" w:uiPriority="52"/>
+    <w:lsdException w:name="List Table 1 Light Accent 6" w:uiPriority="46"/>
+    <w:lsdException w:name="List Table 2 Accent 6" w:uiPriority="47"/>
+    <w:lsdException w:name="List Table 3 Accent 6" w:uiPriority="48"/>
+    <w:lsdException w:name="List Table 4 Accent 6" w:uiPriority="49"/>
+    <w:lsdException w:name="List Table 5 Dark Accent 6" w:uiPriority="50"/>
+    <w:lsdException w:name="List Table 6 Colorful Accent 6" w:uiPriority="51"/>
+    <w:lsdException w:name="List Table 7 Colorful Accent 6" w:uiPriority="52"/>
+    <w:lsdException w:name="Mention" w:semiHidden="1" w:unhideWhenUsed="1"/>
+    <w:lsdException w:name="Smart Hyperlink" w:semiHidden="1" w:unhideWhenUsed="1"/>
+    <w:lsdException w:name="Hashtag" w:semiHidden="1" w:unhideWhenUsed="1"/>
+    <w:lsdException w:name="Unresolved Mention" w:semiHidden="1" w:unhideWhenUsed="1"/>
   </w:latentStyles>
   <w:style w:type="paragraph" w:default="1" w:styleId="Normal">
     <w:name w:val="Normal"/>
@@ -2369,236 +3222,16 @@
       <w:u w:val="single"/>
     </w:rPr>
   </w:style>
-</w:styles>
-</file>
-
-<file path=word/stylesWithEffects.xml><?xml version="1.0" encoding="utf-8"?>
-<w:styles xmlns:wpc="http://schemas.microsoft.com/office/word/2010/wordprocessingCanvas" xmlns:mc="http://schemas.openxmlformats.org/markup-compatibility/2006" xmlns:o="urn:schemas-microsoft-com:office:office" xmlns:r="http://schemas.openxmlformats.org/officeDocument/2006/relationships" xmlns:m="http://schemas.openxmlformats.org/officeDocument/2006/math" xmlns:v="urn:schemas-microsoft-com:vml" xmlns:wp14="http://schemas.microsoft.com/office/word/2010/wordprocessingDrawing" xmlns:wp="http://schemas.openxmlformats.org/drawingml/2006/wordprocessingDrawing" xmlns:w10="urn:schemas-microsoft-com:office:word" xmlns:w="http://schemas.openxmlformats.org/wordprocessingml/2006/main" xmlns:w14="http://schemas.microsoft.com/office/word/2010/wordml" xmlns:wpg="http://schemas.microsoft.com/office/word/2010/wordprocessingGroup" xmlns:wpi="http://schemas.microsoft.com/office/word/2010/wordprocessingInk" xmlns:wne="http://schemas.microsoft.com/office/word/2006/wordml" xmlns:wps="http://schemas.microsoft.com/office/word/2010/wordprocessingShape" mc:Ignorable="w14 wp14">
-  <w:docDefaults>
-    <w:rPrDefault>
-      <w:rPr>
-        <w:rFonts w:asciiTheme="minorHAnsi" w:eastAsiaTheme="minorHAnsi" w:hAnsiTheme="minorHAnsi" w:cstheme="minorBidi"/>
-        <w:sz w:val="22"/>
-        <w:szCs w:val="22"/>
-        <w:lang w:val="en-US" w:eastAsia="en-US" w:bidi="ar-SA"/>
-      </w:rPr>
-    </w:rPrDefault>
-    <w:pPrDefault>
-      <w:pPr>
-        <w:spacing w:after="200" w:line="276" w:lineRule="auto"/>
-      </w:pPr>
-    </w:pPrDefault>
-  </w:docDefaults>
-  <w:latentStyles w:defLockedState="0" w:defUIPriority="99" w:defSemiHidden="1" w:defUnhideWhenUsed="1" w:defQFormat="0" w:count="267">
-    <w:lsdException w:name="Normal" w:semiHidden="0" w:uiPriority="0" w:unhideWhenUsed="0" w:qFormat="1"/>
-    <w:lsdException w:name="heading 1" w:semiHidden="0" w:uiPriority="9" w:unhideWhenUsed="0" w:qFormat="1"/>
-    <w:lsdException w:name="heading 2" w:uiPriority="9" w:qFormat="1"/>
-    <w:lsdException w:name="heading 3" w:uiPriority="9" w:qFormat="1"/>
-    <w:lsdException w:name="heading 4" w:uiPriority="9" w:qFormat="1"/>
-    <w:lsdException w:name="heading 5" w:uiPriority="9" w:qFormat="1"/>
-    <w:lsdException w:name="heading 6" w:uiPriority="9" w:qFormat="1"/>
-    <w:lsdException w:name="heading 7" w:uiPriority="9" w:qFormat="1"/>
-    <w:lsdException w:name="heading 8" w:uiPriority="9" w:qFormat="1"/>
-    <w:lsdException w:name="heading 9" w:uiPriority="9" w:qFormat="1"/>
-    <w:lsdException w:name="toc 1" w:uiPriority="39"/>
-    <w:lsdException w:name="toc 2" w:uiPriority="39"/>
-    <w:lsdException w:name="toc 3" w:uiPriority="39"/>
-    <w:lsdException w:name="toc 4" w:uiPriority="39"/>
-    <w:lsdException w:name="toc 5" w:uiPriority="39"/>
-    <w:lsdException w:name="toc 6" w:uiPriority="39"/>
-    <w:lsdException w:name="toc 7" w:uiPriority="39"/>
-    <w:lsdException w:name="toc 8" w:uiPriority="39"/>
-    <w:lsdException w:name="toc 9" w:uiPriority="39"/>
-    <w:lsdException w:name="caption" w:uiPriority="35" w:qFormat="1"/>
-    <w:lsdException w:name="Title" w:semiHidden="0" w:uiPriority="10" w:unhideWhenUsed="0" w:qFormat="1"/>
-    <w:lsdException w:name="Default Paragraph Font" w:uiPriority="1"/>
-    <w:lsdException w:name="Subtitle" w:semiHidden="0" w:uiPriority="11" w:unhideWhenUsed="0" w:qFormat="1"/>
-    <w:lsdException w:name="Strong" w:semiHidden="0" w:uiPriority="22" w:unhideWhenUsed="0" w:qFormat="1"/>
-    <w:lsdException w:name="Emphasis" w:semiHidden="0" w:uiPriority="20" w:unhideWhenUsed="0" w:qFormat="1"/>
-    <w:lsdException w:name="Table Grid" w:semiHidden="0" w:uiPriority="59" w:unhideWhenUsed="0"/>
-    <w:lsdException w:name="Placeholder Text" w:unhideWhenUsed="0"/>
-    <w:lsdException w:name="No Spacing" w:semiHidden="0" w:uiPriority="1" w:unhideWhenUsed="0" w:qFormat="1"/>
-    <w:lsdException w:name="Light Shading" w:semiHidden="0" w:uiPriority="60" w:unhideWhenUsed="0"/>
-    <w:lsdException w:name="Light List" w:semiHidden="0" w:uiPriority="61" w:unhideWhenUsed="0"/>
-    <w:lsdException w:name="Light Grid" w:semiHidden="0" w:uiPriority="62" w:unhideWhenUsed="0"/>
-    <w:lsdException w:name="Medium Shading 1" w:semiHidden="0" w:uiPriority="63" w:unhideWhenUsed="0"/>
-    <w:lsdException w:name="Medium Shading 2" w:semiHidden="0" w:uiPriority="64" w:unhideWhenUsed="0"/>
-    <w:lsdException w:name="Medium List 1" w:semiHidden="0" w:uiPriority="65" w:unhideWhenUsed="0"/>
-    <w:lsdException w:name="Medium List 2" w:semiHidden="0" w:uiPriority="66" w:unhideWhenUsed="0"/>
-    <w:lsdException w:name="Medium Grid 1" w:semiHidden="0" w:uiPriority="67" w:unhideWhenUsed="0"/>
-    <w:lsdException w:name="Medium Grid 2" w:semiHidden="0" w:uiPriority="68" w:unhideWhenUsed="0"/>
-    <w:lsdException w:name="Medium Grid 3" w:semiHidden="0" w:uiPriority="69" w:unhideWhenUsed="0"/>
-    <w:lsdException w:name="Dark List" w:semiHidden="0" w:uiPriority="70" w:unhideWhenUsed="0"/>
-    <w:lsdException w:name="Colorful Shading" w:semiHidden="0" w:uiPriority="71" w:unhideWhenUsed="0"/>
-    <w:lsdException w:name="Colorful List" w:semiHidden="0" w:uiPriority="72" w:unhideWhenUsed="0"/>
-    <w:lsdException w:name="Colorful Grid" w:semiHidden="0" w:uiPriority="73" w:unhideWhenUsed="0"/>
-    <w:lsdException w:name="Light Shading Accent 1" w:semiHidden="0" w:uiPriority="60" w:unhideWhenUsed="0"/>
-    <w:lsdException w:name="Light List Accent 1" w:semiHidden="0" w:uiPriority="61" w:unhideWhenUsed="0"/>
-    <w:lsdException w:name="Light Grid Accent 1" w:semiHidden="0" w:uiPriority="62" w:unhideWhenUsed="0"/>
-    <w:lsdException w:name="Medium Shading 1 Accent 1" w:semiHidden="0" w:uiPriority="63" w:unhideWhenUsed="0"/>
-    <w:lsdException w:name="Medium Shading 2 Accent 1" w:semiHidden="0" w:uiPriority="64" w:unhideWhenUsed="0"/>
-    <w:lsdException w:name="Medium List 1 Accent 1" w:semiHidden="0" w:uiPriority="65" w:unhideWhenUsed="0"/>
-    <w:lsdException w:name="Revision" w:unhideWhenUsed="0"/>
-    <w:lsdException w:name="List Paragraph" w:semiHidden="0" w:uiPriority="34" w:unhideWhenUsed="0" w:qFormat="1"/>
-    <w:lsdException w:name="Quote" w:semiHidden="0" w:uiPriority="29" w:unhideWhenUsed="0" w:qFormat="1"/>
-    <w:lsdException w:name="Intense Quote" w:semiHidden="0" w:uiPriority="30" w:unhideWhenUsed="0" w:qFormat="1"/>
-    <w:lsdException w:name="Medium List 2 Accent 1" w:semiHidden="0" w:uiPriority="66" w:unhideWhenUsed="0"/>
-    <w:lsdException w:name="Medium Grid 1 Accent 1" w:semiHidden="0" w:uiPriority="67" w:unhideWhenUsed="0"/>
-    <w:lsdException w:name="Medium Grid 2 Accent 1" w:semiHidden="0" w:uiPriority="68" w:unhideWhenUsed="0"/>
-    <w:lsdException w:name="Medium Grid 3 Accent 1" w:semiHidden="0" w:uiPriority="69" w:unhideWhenUsed="0"/>
-    <w:lsdException w:name="Dark List Accent 1" w:semiHidden="0" w:uiPriority="70" w:unhideWhenUsed="0"/>
-    <w:lsdException w:name="Colorful Shading Accent 1" w:semiHidden="0" w:uiPriority="71" w:unhideWhenUsed="0"/>
-    <w:lsdException w:name="Colorful List Accent 1" w:semiHidden="0" w:uiPriority="72" w:unhideWhenUsed="0"/>
-    <w:lsdException w:name="Colorful Grid Accent 1" w:semiHidden="0" w:uiPriority="73" w:unhideWhenUsed="0"/>
-    <w:lsdException w:name="Light Shading Accent 2" w:semiHidden="0" w:uiPriority="60" w:unhideWhenUsed="0"/>
-    <w:lsdException w:name="Light List Accent 2" w:semiHidden="0" w:uiPriority="61" w:unhideWhenUsed="0"/>
-    <w:lsdException w:name="Light Grid Accent 2" w:semiHidden="0" w:uiPriority="62" w:unhideWhenUsed="0"/>
-    <w:lsdException w:name="Medium Shading 1 Accent 2" w:semiHidden="0" w:uiPriority="63" w:unhideWhenUsed="0"/>
-    <w:lsdException w:name="Medium Shading 2 Accent 2" w:semiHidden="0" w:uiPriority="64" w:unhideWhenUsed="0"/>
-    <w:lsdException w:name="Medium List 1 Accent 2" w:semiHidden="0" w:uiPriority="65" w:unhideWhenUsed="0"/>
-    <w:lsdException w:name="Medium List 2 Accent 2" w:semiHidden="0" w:uiPriority="66" w:unhideWhenUsed="0"/>
-    <w:lsdException w:name="Medium Grid 1 Accent 2" w:semiHidden="0" w:uiPriority="67" w:unhideWhenUsed="0"/>
-    <w:lsdException w:name="Medium Grid 2 Accent 2" w:semiHidden="0" w:uiPriority="68" w:unhideWhenUsed="0"/>
-    <w:lsdException w:name="Medium Grid 3 Accent 2" w:semiHidden="0" w:uiPriority="69" w:unhideWhenUsed="0"/>
-    <w:lsdException w:name="Dark List Accent 2" w:semiHidden="0" w:uiPriority="70" w:unhideWhenUsed="0"/>
-    <w:lsdException w:name="Colorful Shading Accent 2" w:semiHidden="0" w:uiPriority="71" w:unhideWhenUsed="0"/>
-    <w:lsdException w:name="Colorful List Accent 2" w:semiHidden="0" w:uiPriority="72" w:unhideWhenUsed="0"/>
-    <w:lsdException w:name="Colorful Grid Accent 2" w:semiHidden="0" w:uiPriority="73" w:unhideWhenUsed="0"/>
-    <w:lsdException w:name="Light Shading Accent 3" w:semiHidden="0" w:uiPriority="60" w:unhideWhenUsed="0"/>
-    <w:lsdException w:name="Light List Accent 3" w:semiHidden="0" w:uiPriority="61" w:unhideWhenUsed="0"/>
-    <w:lsdException w:name="Light Grid Accent 3" w:semiHidden="0" w:uiPriority="62" w:unhideWhenUsed="0"/>
-    <w:lsdException w:name="Medium Shading 1 Accent 3" w:semiHidden="0" w:uiPriority="63" w:unhideWhenUsed="0"/>
-    <w:lsdException w:name="Medium Shading 2 Accent 3" w:semiHidden="0" w:uiPriority="64" w:unhideWhenUsed="0"/>
-    <w:lsdException w:name="Medium List 1 Accent 3" w:semiHidden="0" w:uiPriority="65" w:unhideWhenUsed="0"/>
-    <w:lsdException w:name="Medium List 2 Accent 3" w:semiHidden="0" w:uiPriority="66" w:unhideWhenUsed="0"/>
-    <w:lsdException w:name="Medium Grid 1 Accent 3" w:semiHidden="0" w:uiPriority="67" w:unhideWhenUsed="0"/>
-    <w:lsdException w:name="Medium Grid 2 Accent 3" w:semiHidden="0" w:uiPriority="68" w:unhideWhenUsed="0"/>
-    <w:lsdException w:name="Medium Grid 3 Accent 3" w:semiHidden="0" w:uiPriority="69" w:unhideWhenUsed="0"/>
-    <w:lsdException w:name="Dark List Accent 3" w:semiHidden="0" w:uiPriority="70" w:unhideWhenUsed="0"/>
-    <w:lsdException w:name="Colorful Shading Accent 3" w:semiHidden="0" w:uiPriority="71" w:unhideWhenUsed="0"/>
-    <w:lsdException w:name="Colorful List Accent 3" w:semiHidden="0" w:uiPriority="72" w:unhideWhenUsed="0"/>
-    <w:lsdException w:name="Colorful Grid Accent 3" w:semiHidden="0" w:uiPriority="73" w:unhideWhenUsed="0"/>
-    <w:lsdException w:name="Light Shading Accent 4" w:semiHidden="0" w:uiPriority="60" w:unhideWhenUsed="0"/>
-    <w:lsdException w:name="Light List Accent 4" w:semiHidden="0" w:uiPriority="61" w:unhideWhenUsed="0"/>
-    <w:lsdException w:name="Light Grid Accent 4" w:semiHidden="0" w:uiPriority="62" w:unhideWhenUsed="0"/>
-    <w:lsdException w:name="Medium Shading 1 Accent 4" w:semiHidden="0" w:uiPriority="63" w:unhideWhenUsed="0"/>
-    <w:lsdException w:name="Medium Shading 2 Accent 4" w:semiHidden="0" w:uiPriority="64" w:unhideWhenUsed="0"/>
-    <w:lsdException w:name="Medium List 1 Accent 4" w:semiHidden="0" w:uiPriority="65" w:unhideWhenUsed="0"/>
-    <w:lsdException w:name="Medium List 2 Accent 4" w:semiHidden="0" w:uiPriority="66" w:unhideWhenUsed="0"/>
-    <w:lsdException w:name="Medium Grid 1 Accent 4" w:semiHidden="0" w:uiPriority="67" w:unhideWhenUsed="0"/>
-    <w:lsdException w:name="Medium Grid 2 Accent 4" w:semiHidden="0" w:uiPriority="68" w:unhideWhenUsed="0"/>
-    <w:lsdException w:name="Medium Grid 3 Accent 4" w:semiHidden="0" w:uiPriority="69" w:unhideWhenUsed="0"/>
-    <w:lsdException w:name="Dark List Accent 4" w:semiHidden="0" w:uiPriority="70" w:unhideWhenUsed="0"/>
-    <w:lsdException w:name="Colorful Shading Accent 4" w:semiHidden="0" w:uiPriority="71" w:unhideWhenUsed="0"/>
-    <w:lsdException w:name="Colorful List Accent 4" w:semiHidden="0" w:uiPriority="72" w:unhideWhenUsed="0"/>
-    <w:lsdException w:name="Colorful Grid Accent 4" w:semiHidden="0" w:uiPriority="73" w:unhideWhenUsed="0"/>
-    <w:lsdException w:name="Light Shading Accent 5" w:semiHidden="0" w:uiPriority="60" w:unhideWhenUsed="0"/>
-    <w:lsdException w:name="Light List Accent 5" w:semiHidden="0" w:uiPriority="61" w:unhideWhenUsed="0"/>
-    <w:lsdException w:name="Light Grid Accent 5" w:semiHidden="0" w:uiPriority="62" w:unhideWhenUsed="0"/>
-    <w:lsdException w:name="Medium Shading 1 Accent 5" w:semiHidden="0" w:uiPriority="63" w:unhideWhenUsed="0"/>
-    <w:lsdException w:name="Medium Shading 2 Accent 5" w:semiHidden="0" w:uiPriority="64" w:unhideWhenUsed="0"/>
-    <w:lsdException w:name="Medium List 1 Accent 5" w:semiHidden="0" w:uiPriority="65" w:unhideWhenUsed="0"/>
-    <w:lsdException w:name="Medium List 2 Accent 5" w:semiHidden="0" w:uiPriority="66" w:unhideWhenUsed="0"/>
-    <w:lsdException w:name="Medium Grid 1 Accent 5" w:semiHidden="0" w:uiPriority="67" w:unhideWhenUsed="0"/>
-    <w:lsdException w:name="Medium Grid 2 Accent 5" w:semiHidden="0" w:uiPriority="68" w:unhideWhenUsed="0"/>
-    <w:lsdException w:name="Medium Grid 3 Accent 5" w:semiHidden="0" w:uiPriority="69" w:unhideWhenUsed="0"/>
-    <w:lsdException w:name="Dark List Accent 5" w:semiHidden="0" w:uiPriority="70" w:unhideWhenUsed="0"/>
-    <w:lsdException w:name="Colorful Shading Accent 5" w:semiHidden="0" w:uiPriority="71" w:unhideWhenUsed="0"/>
-    <w:lsdException w:name="Colorful List Accent 5" w:semiHidden="0" w:uiPriority="72" w:unhideWhenUsed="0"/>
-    <w:lsdException w:name="Colorful Grid Accent 5" w:semiHidden="0" w:uiPriority="73" w:unhideWhenUsed="0"/>
-    <w:lsdException w:name="Light Shading Accent 6" w:semiHidden="0" w:uiPriority="60" w:unhideWhenUsed="0"/>
-    <w:lsdException w:name="Light List Accent 6" w:semiHidden="0" w:uiPriority="61" w:unhideWhenUsed="0"/>
-    <w:lsdException w:name="Light Grid Accent 6" w:semiHidden="0" w:uiPriority="62" w:unhideWhenUsed="0"/>
-    <w:lsdException w:name="Medium Shading 1 Accent 6" w:semiHidden="0" w:uiPriority="63" w:unhideWhenUsed="0"/>
-    <w:lsdException w:name="Medium Shading 2 Accent 6" w:semiHidden="0" w:uiPriority="64" w:unhideWhenUsed="0"/>
-    <w:lsdException w:name="Medium List 1 Accent 6" w:semiHidden="0" w:uiPriority="65" w:unhideWhenUsed="0"/>
-    <w:lsdException w:name="Medium List 2 Accent 6" w:semiHidden="0" w:uiPriority="66" w:unhideWhenUsed="0"/>
-    <w:lsdException w:name="Medium Grid 1 Accent 6" w:semiHidden="0" w:uiPriority="67" w:unhideWhenUsed="0"/>
-    <w:lsdException w:name="Medium Grid 2 Accent 6" w:semiHidden="0" w:uiPriority="68" w:unhideWhenUsed="0"/>
-    <w:lsdException w:name="Medium Grid 3 Accent 6" w:semiHidden="0" w:uiPriority="69" w:unhideWhenUsed="0"/>
-    <w:lsdException w:name="Dark List Accent 6" w:semiHidden="0" w:uiPriority="70" w:unhideWhenUsed="0"/>
-    <w:lsdException w:name="Colorful Shading Accent 6" w:semiHidden="0" w:uiPriority="71" w:unhideWhenUsed="0"/>
-    <w:lsdException w:name="Colorful List Accent 6" w:semiHidden="0" w:uiPriority="72" w:unhideWhenUsed="0"/>
-    <w:lsdException w:name="Colorful Grid Accent 6" w:semiHidden="0" w:uiPriority="73" w:unhideWhenUsed="0"/>
-    <w:lsdException w:name="Subtle Emphasis" w:semiHidden="0" w:uiPriority="19" w:unhideWhenUsed="0" w:qFormat="1"/>
-    <w:lsdException w:name="Intense Emphasis" w:semiHidden="0" w:uiPriority="21" w:unhideWhenUsed="0" w:qFormat="1"/>
-    <w:lsdException w:name="Subtle Reference" w:semiHidden="0" w:uiPriority="31" w:unhideWhenUsed="0" w:qFormat="1"/>
-    <w:lsdException w:name="Intense Reference" w:semiHidden="0" w:uiPriority="32" w:unhideWhenUsed="0" w:qFormat="1"/>
-    <w:lsdException w:name="Book Title" w:semiHidden="0" w:uiPriority="33" w:unhideWhenUsed="0" w:qFormat="1"/>
-    <w:lsdException w:name="Bibliography" w:uiPriority="37"/>
-    <w:lsdException w:name="TOC Heading" w:uiPriority="39" w:qFormat="1"/>
-  </w:latentStyles>
-  <w:style w:type="paragraph" w:default="1" w:styleId="Normal">
-    <w:name w:val="Normal"/>
+  <w:style w:type="paragraph" w:styleId="ListParagraph">
+    <w:name w:val="List Paragraph"/>
+    <w:basedOn w:val="Normal"/>
+    <w:uiPriority w:val="34"/>
     <w:qFormat/>
-  </w:style>
-  <w:style w:type="character" w:default="1" w:styleId="DefaultParagraphFont">
-    <w:name w:val="Default Paragraph Font"/>
-    <w:uiPriority w:val="1"/>
-    <w:semiHidden/>
-    <w:unhideWhenUsed/>
-  </w:style>
-  <w:style w:type="table" w:default="1" w:styleId="TableNormal">
-    <w:name w:val="Normal Table"/>
-    <w:uiPriority w:val="99"/>
-    <w:semiHidden/>
-    <w:unhideWhenUsed/>
-    <w:tblPr>
-      <w:tblInd w:w="0" w:type="dxa"/>
-      <w:tblCellMar>
-        <w:top w:w="0" w:type="dxa"/>
-        <w:left w:w="108" w:type="dxa"/>
-        <w:bottom w:w="0" w:type="dxa"/>
-        <w:right w:w="108" w:type="dxa"/>
-      </w:tblCellMar>
-    </w:tblPr>
-  </w:style>
-  <w:style w:type="numbering" w:default="1" w:styleId="NoList">
-    <w:name w:val="No List"/>
-    <w:uiPriority w:val="99"/>
-    <w:semiHidden/>
-    <w:unhideWhenUsed/>
-  </w:style>
-  <w:style w:type="paragraph" w:styleId="BalloonText">
-    <w:name w:val="Balloon Text"/>
-    <w:basedOn w:val="Normal"/>
-    <w:link w:val="BalloonTextChar"/>
-    <w:uiPriority w:val="99"/>
-    <w:semiHidden/>
-    <w:unhideWhenUsed/>
-    <w:rsid w:val="005B5B26"/>
+    <w:rsid w:val="009F430A"/>
     <w:pPr>
-      <w:spacing w:after="0" w:line="240" w:lineRule="auto"/>
+      <w:ind w:left="720"/>
+      <w:contextualSpacing/>
     </w:pPr>
-    <w:rPr>
-      <w:rFonts w:ascii="Tahoma" w:hAnsi="Tahoma" w:cs="Tahoma"/>
-      <w:sz w:val="16"/>
-      <w:szCs w:val="16"/>
-    </w:rPr>
-  </w:style>
-  <w:style w:type="character" w:customStyle="1" w:styleId="BalloonTextChar">
-    <w:name w:val="Balloon Text Char"/>
-    <w:basedOn w:val="DefaultParagraphFont"/>
-    <w:link w:val="BalloonText"/>
-    <w:uiPriority w:val="99"/>
-    <w:semiHidden/>
-    <w:rsid w:val="005B5B26"/>
-    <w:rPr>
-      <w:rFonts w:ascii="Tahoma" w:hAnsi="Tahoma" w:cs="Tahoma"/>
-      <w:sz w:val="16"/>
-      <w:szCs w:val="16"/>
-    </w:rPr>
-  </w:style>
-  <w:style w:type="character" w:styleId="Hyperlink">
-    <w:name w:val="Hyperlink"/>
-    <w:basedOn w:val="DefaultParagraphFont"/>
-    <w:uiPriority w:val="99"/>
-    <w:unhideWhenUsed/>
-    <w:rsid w:val="00BF2A78"/>
-    <w:rPr>
-      <w:color w:val="0000FF" w:themeColor="hyperlink"/>
-      <w:u w:val="single"/>
-    </w:rPr>
   </w:style>
 </w:styles>
 </file>

</xml_diff>

<commit_message>
Complete work experience, add publication, minor edits.
</commit_message>
<xml_diff>
--- a/inc/download/Resume/Resume_IT_Debug.docx
+++ b/inc/download/Resume/Resume_IT_Debug.docx
@@ -28,7 +28,7 @@
           <w:sz w:val="28"/>
           <w:szCs w:val="28"/>
         </w:rPr>
-        <w:t>JASON JONES</w:t>
+        <w:t>Alex Lauderdale</w:t>
       </w:r>
     </w:p>
     <w:p>
@@ -100,7 +100,7 @@
             <w:rFonts w:ascii="Cambria" w:eastAsia="Times New Roman" w:hAnsi="Cambria" w:cs="Times New Roman"/>
             <w:snapToGrid w:val="0"/>
           </w:rPr>
-          <w:t>tzolkat@gmail.com</w:t>
+          <w:t>alex@tzolkat.net</w:t>
         </w:r>
       </w:hyperlink>
       <w:r>
@@ -175,7 +175,21 @@
           <w:rFonts w:ascii="Cambria" w:eastAsia="Times New Roman" w:hAnsi="Cambria" w:cs="Times New Roman"/>
           <w:snapToGrid w:val="0"/>
         </w:rPr>
-        <w:t>– Computing Department, December 2018</w:t>
+        <w:t>– Computing Department,</w:t>
+      </w:r>
+      <w:r>
+        <w:rPr>
+          <w:rFonts w:ascii="Cambria" w:eastAsia="Times New Roman" w:hAnsi="Cambria" w:cs="Times New Roman"/>
+          <w:snapToGrid w:val="0"/>
+        </w:rPr>
+        <w:t xml:space="preserve"> GPA: 3.9,</w:t>
+      </w:r>
+      <w:r>
+        <w:rPr>
+          <w:rFonts w:ascii="Cambria" w:eastAsia="Times New Roman" w:hAnsi="Cambria" w:cs="Times New Roman"/>
+          <w:snapToGrid w:val="0"/>
+        </w:rPr>
+        <w:t xml:space="preserve"> December 2018</w:t>
       </w:r>
     </w:p>
     <w:p>
@@ -574,6 +588,114 @@
           <w:snapToGrid w:val="0"/>
           <w:sz w:val="16"/>
           <w:szCs w:val="16"/>
+        </w:rPr>
+      </w:pPr>
+    </w:p>
+    <w:p>
+      <w:pPr>
+        <w:widowControl w:val="0"/>
+        <w:spacing w:after="0" w:line="240" w:lineRule="auto"/>
+        <w:rPr>
+          <w:rFonts w:ascii="Cambria" w:eastAsia="Times New Roman" w:hAnsi="Cambria" w:cs="Times New Roman"/>
+          <w:b/>
+          <w:snapToGrid w:val="0"/>
+        </w:rPr>
+      </w:pPr>
+      <w:r>
+        <w:rPr>
+          <w:rFonts w:ascii="Cambria" w:eastAsia="Times New Roman" w:hAnsi="Cambria" w:cs="Times New Roman"/>
+          <w:b/>
+          <w:snapToGrid w:val="0"/>
+        </w:rPr>
+        <w:t>PUBLICATIONS</w:t>
+      </w:r>
+    </w:p>
+    <w:p>
+      <w:pPr>
+        <w:widowControl w:val="0"/>
+        <w:spacing w:after="0" w:line="240" w:lineRule="auto"/>
+        <w:ind w:left="360"/>
+        <w:rPr>
+          <w:rFonts w:ascii="Cambria" w:eastAsia="Times New Roman" w:hAnsi="Cambria" w:cs="Times New Roman"/>
+          <w:snapToGrid w:val="0"/>
+        </w:rPr>
+      </w:pPr>
+      <w:r>
+        <w:rPr>
+          <w:rFonts w:ascii="Cambria" w:eastAsia="Times New Roman" w:hAnsi="Cambria" w:cs="Times New Roman"/>
+          <w:b/>
+          <w:snapToGrid w:val="0"/>
+        </w:rPr>
+        <w:t>Penumbra: A Cognitive-Semantic Framework for Modeling Narrative</w:t>
+      </w:r>
+    </w:p>
+    <w:p>
+      <w:pPr>
+        <w:widowControl w:val="0"/>
+        <w:spacing w:after="0" w:line="240" w:lineRule="auto"/>
+        <w:ind w:left="360"/>
+        <w:rPr>
+          <w:rFonts w:ascii="Cambria" w:eastAsia="Times New Roman" w:hAnsi="Cambria" w:cs="Times New Roman"/>
+          <w:snapToGrid w:val="0"/>
+        </w:rPr>
+      </w:pPr>
+      <w:r>
+        <w:rPr>
+          <w:rFonts w:ascii="Cambria" w:eastAsia="Times New Roman" w:hAnsi="Cambria" w:cs="Times New Roman"/>
+          <w:snapToGrid w:val="0"/>
+        </w:rPr>
+        <w:t xml:space="preserve">Thesis in </w:t>
+      </w:r>
+      <w:r>
+        <w:rPr>
+          <w:rFonts w:ascii="Cambria" w:eastAsia="Times New Roman" w:hAnsi="Cambria" w:cs="Times New Roman"/>
+          <w:snapToGrid w:val="0"/>
+        </w:rPr>
+        <w:t xml:space="preserve">Applied </w:t>
+      </w:r>
+      <w:r>
+        <w:rPr>
+          <w:rFonts w:ascii="Cambria" w:eastAsia="Times New Roman" w:hAnsi="Cambria" w:cs="Times New Roman"/>
+          <w:snapToGrid w:val="0"/>
+        </w:rPr>
+        <w:t>Computer Science</w:t>
+      </w:r>
+      <w:r>
+        <w:rPr>
+          <w:rFonts w:ascii="Cambria" w:eastAsia="Times New Roman" w:hAnsi="Cambria" w:cs="Times New Roman"/>
+          <w:snapToGrid w:val="0"/>
+        </w:rPr>
+        <w:t>, East Tennessee State University, December 2018</w:t>
+      </w:r>
+    </w:p>
+    <w:p>
+      <w:pPr>
+        <w:widowControl w:val="0"/>
+        <w:spacing w:after="0" w:line="240" w:lineRule="auto"/>
+        <w:ind w:left="360"/>
+        <w:rPr>
+          <w:rFonts w:ascii="Cambria" w:eastAsia="Times New Roman" w:hAnsi="Cambria" w:cs="Times New Roman"/>
+          <w:snapToGrid w:val="0"/>
+        </w:rPr>
+      </w:pPr>
+      <w:r>
+        <w:rPr>
+          <w:rFonts w:ascii="Cambria" w:eastAsia="Times New Roman" w:hAnsi="Cambria" w:cs="Times New Roman"/>
+          <w:snapToGrid w:val="0"/>
+        </w:rPr>
+        <w:t xml:space="preserve">Description: </w:t>
+      </w:r>
+      <w:bookmarkStart w:id="0" w:name="_GoBack"/>
+      <w:bookmarkEnd w:id="0"/>
+    </w:p>
+    <w:p>
+      <w:pPr>
+        <w:widowControl w:val="0"/>
+        <w:spacing w:after="0" w:line="240" w:lineRule="auto"/>
+        <w:rPr>
+          <w:rFonts w:ascii="Cambria" w:eastAsia="Times New Roman" w:hAnsi="Cambria" w:cs="Times New Roman"/>
+          <w:b/>
+          <w:snapToGrid w:val="0"/>
         </w:rPr>
       </w:pPr>
     </w:p>
@@ -1158,84 +1280,6 @@
     <w:p>
       <w:pPr>
         <w:widowControl w:val="0"/>
-        <w:tabs>
-          <w:tab w:val="left" w:pos="-1440"/>
-        </w:tabs>
-        <w:spacing w:after="0" w:line="240" w:lineRule="auto"/>
-        <w:ind w:left="360"/>
-        <w:rPr>
-          <w:rFonts w:ascii="Cambria" w:eastAsia="Times New Roman" w:hAnsi="Cambria" w:cs="Times New Roman"/>
-          <w:snapToGrid w:val="0"/>
-        </w:rPr>
-      </w:pPr>
-    </w:p>
-    <w:p>
-      <w:pPr>
-        <w:widowControl w:val="0"/>
-        <w:tabs>
-          <w:tab w:val="left" w:pos="-1440"/>
-        </w:tabs>
-        <w:spacing w:after="0" w:line="240" w:lineRule="auto"/>
-        <w:ind w:left="360"/>
-        <w:rPr>
-          <w:rFonts w:ascii="Cambria" w:eastAsia="Times New Roman" w:hAnsi="Cambria" w:cs="Times New Roman"/>
-          <w:snapToGrid w:val="0"/>
-        </w:rPr>
-      </w:pPr>
-    </w:p>
-    <w:p>
-      <w:pPr>
-        <w:widowControl w:val="0"/>
-        <w:tabs>
-          <w:tab w:val="left" w:pos="-1440"/>
-        </w:tabs>
-        <w:spacing w:after="0" w:line="240" w:lineRule="auto"/>
-        <w:ind w:left="360"/>
-        <w:rPr>
-          <w:rFonts w:ascii="Cambria" w:eastAsia="Times New Roman" w:hAnsi="Cambria" w:cs="Times New Roman"/>
-          <w:snapToGrid w:val="0"/>
-        </w:rPr>
-      </w:pPr>
-      <w:r>
-        <w:rPr>
-          <w:rFonts w:ascii="Cambria" w:eastAsia="Times New Roman" w:hAnsi="Cambria" w:cs="Times New Roman"/>
-          <w:b/>
-          <w:snapToGrid w:val="0"/>
-        </w:rPr>
-        <w:t xml:space="preserve">Adjunct Professor, </w:t>
-      </w:r>
-      <w:r>
-        <w:rPr>
-          <w:rFonts w:ascii="Cambria" w:eastAsia="Times New Roman" w:hAnsi="Cambria" w:cs="Times New Roman"/>
-          <w:snapToGrid w:val="0"/>
-        </w:rPr>
-        <w:t xml:space="preserve">Department of Computer Science, Walters State Community College, May 2018 </w:t>
-      </w:r>
-      <w:r>
-        <w:rPr>
-          <w:rFonts w:ascii="Cambria" w:eastAsia="Times New Roman" w:hAnsi="Cambria" w:cs="Times New Roman"/>
-          <w:snapToGrid w:val="0"/>
-        </w:rPr>
-        <w:t>–</w:t>
-      </w:r>
-      <w:r>
-        <w:rPr>
-          <w:rFonts w:ascii="Cambria" w:eastAsia="Times New Roman" w:hAnsi="Cambria" w:cs="Times New Roman"/>
-          <w:snapToGrid w:val="0"/>
-        </w:rPr>
-        <w:t xml:space="preserve"> </w:t>
-      </w:r>
-      <w:r>
-        <w:rPr>
-          <w:rFonts w:ascii="Cambria" w:eastAsia="Times New Roman" w:hAnsi="Cambria" w:cs="Times New Roman"/>
-          <w:snapToGrid w:val="0"/>
-        </w:rPr>
-        <w:t>Aug. 2018</w:t>
-      </w:r>
-    </w:p>
-    <w:p>
-      <w:pPr>
-        <w:widowControl w:val="0"/>
         <w:numPr>
           <w:ilvl w:val="0"/>
           <w:numId w:val="3"/>
@@ -1254,21 +1298,14 @@
           <w:rFonts w:ascii="Cambria" w:eastAsia="Times New Roman" w:hAnsi="Cambria" w:cs="Times New Roman"/>
           <w:snapToGrid w:val="0"/>
         </w:rPr>
-        <w:t xml:space="preserve">Coordinated with other instructors to </w:t>
-      </w:r>
-      <w:r>
-        <w:rPr>
-          <w:rFonts w:ascii="Cambria" w:eastAsia="Times New Roman" w:hAnsi="Cambria" w:cs="Times New Roman"/>
-          <w:snapToGrid w:val="0"/>
-        </w:rPr>
-        <w:t>successfully deliver a free educational workshop for adult learners</w:t>
-      </w:r>
-      <w:r>
-        <w:rPr>
-          <w:rFonts w:ascii="Cambria" w:eastAsia="Times New Roman" w:hAnsi="Cambria" w:cs="Times New Roman"/>
-          <w:snapToGrid w:val="0"/>
-        </w:rPr>
-        <w:t>.</w:t>
+        <w:t xml:space="preserve">Coordinated directly with clients to establish software feature </w:t>
+      </w:r>
+      <w:r>
+        <w:rPr>
+          <w:rFonts w:ascii="Cambria" w:eastAsia="Times New Roman" w:hAnsi="Cambria" w:cs="Times New Roman"/>
+          <w:snapToGrid w:val="0"/>
+        </w:rPr>
+        <w:t>requirements.</w:t>
       </w:r>
     </w:p>
     <w:p>
@@ -1292,7 +1329,7 @@
           <w:rFonts w:ascii="Cambria" w:eastAsia="Times New Roman" w:hAnsi="Cambria" w:cs="Times New Roman"/>
           <w:snapToGrid w:val="0"/>
         </w:rPr>
-        <w:t>Provided instruction to students in the proficient use of Microsoft Windows and Microsoft Office.</w:t>
+        <w:t>Applied Agile development principles to create and deliver robust software solutions.</w:t>
       </w:r>
     </w:p>
     <w:p>
@@ -1316,28 +1353,8 @@
           <w:rFonts w:ascii="Cambria" w:eastAsia="Times New Roman" w:hAnsi="Cambria" w:cs="Times New Roman"/>
           <w:snapToGrid w:val="0"/>
         </w:rPr>
-        <w:t>Designed assignments and p</w:t>
-      </w:r>
-      <w:r>
-        <w:rPr>
-          <w:rFonts w:ascii="Cambria" w:eastAsia="Times New Roman" w:hAnsi="Cambria" w:cs="Times New Roman"/>
-          <w:snapToGrid w:val="0"/>
-        </w:rPr>
-        <w:t>rovided feedback and one-on-one assistance to students via e</w:t>
-      </w:r>
-      <w:r>
-        <w:rPr>
-          <w:rFonts w:ascii="Cambria" w:eastAsia="Times New Roman" w:hAnsi="Cambria" w:cs="Times New Roman"/>
-          <w:snapToGrid w:val="0"/>
-        </w:rPr>
-        <w:t>mail</w:t>
-      </w:r>
-      <w:r>
-        <w:rPr>
-          <w:rFonts w:ascii="Cambria" w:eastAsia="Times New Roman" w:hAnsi="Cambria" w:cs="Times New Roman"/>
-          <w:snapToGrid w:val="0"/>
-        </w:rPr>
-        <w:t>.</w:t>
+        <w:lastRenderedPageBreak/>
+        <w:t>Utilized time management strategies to ensure efficient product turnaround and accurate billing.</w:t>
       </w:r>
     </w:p>
     <w:p>
@@ -1350,7 +1367,6 @@
         <w:ind w:left="360"/>
         <w:rPr>
           <w:rFonts w:ascii="Cambria" w:eastAsia="Times New Roman" w:hAnsi="Cambria" w:cs="Times New Roman"/>
-          <w:b/>
           <w:snapToGrid w:val="0"/>
         </w:rPr>
       </w:pPr>
@@ -1374,15 +1390,35 @@
           <w:b/>
           <w:snapToGrid w:val="0"/>
         </w:rPr>
-        <w:lastRenderedPageBreak/>
-        <w:t xml:space="preserve">Teaching Associate, </w:t>
-      </w:r>
-      <w:r>
-        <w:rPr>
-          <w:rFonts w:ascii="Cambria" w:eastAsia="Times New Roman" w:hAnsi="Cambria" w:cs="Times New Roman"/>
-          <w:snapToGrid w:val="0"/>
-        </w:rPr>
-        <w:t>Department of Computing, East Tennessee State University, Aug. 2016 – May 2018</w:t>
+        <w:t xml:space="preserve">Adjunct Professor, </w:t>
+      </w:r>
+      <w:r>
+        <w:rPr>
+          <w:rFonts w:ascii="Cambria" w:eastAsia="Times New Roman" w:hAnsi="Cambria" w:cs="Times New Roman"/>
+          <w:snapToGrid w:val="0"/>
+        </w:rPr>
+        <w:t xml:space="preserve">Department of Computer Science, Walters State Community College, May 2018 </w:t>
+      </w:r>
+      <w:r>
+        <w:rPr>
+          <w:rFonts w:ascii="Cambria" w:eastAsia="Times New Roman" w:hAnsi="Cambria" w:cs="Times New Roman"/>
+          <w:snapToGrid w:val="0"/>
+        </w:rPr>
+        <w:t>–</w:t>
+      </w:r>
+      <w:r>
+        <w:rPr>
+          <w:rFonts w:ascii="Cambria" w:eastAsia="Times New Roman" w:hAnsi="Cambria" w:cs="Times New Roman"/>
+          <w:snapToGrid w:val="0"/>
+        </w:rPr>
+        <w:t xml:space="preserve"> </w:t>
+      </w:r>
+      <w:r>
+        <w:rPr>
+          <w:rFonts w:ascii="Cambria" w:eastAsia="Times New Roman" w:hAnsi="Cambria" w:cs="Times New Roman"/>
+          <w:snapToGrid w:val="0"/>
+        </w:rPr>
+        <w:t>Aug. 2018</w:t>
       </w:r>
     </w:p>
     <w:p>
@@ -1406,7 +1442,7 @@
           <w:rFonts w:ascii="Cambria" w:eastAsia="Times New Roman" w:hAnsi="Cambria" w:cs="Times New Roman"/>
           <w:snapToGrid w:val="0"/>
         </w:rPr>
-        <w:t>Provided instruction to students in the proficient use of Microsoft Windows and Microsoft Office.</w:t>
+        <w:t>Coordinated with other instructors to successfully deliver a free educational workshop for adult learners.</w:t>
       </w:r>
     </w:p>
     <w:p>
@@ -1430,7 +1466,7 @@
           <w:rFonts w:ascii="Cambria" w:eastAsia="Times New Roman" w:hAnsi="Cambria" w:cs="Times New Roman"/>
           <w:snapToGrid w:val="0"/>
         </w:rPr>
-        <w:t>Provided feedback and one-on-one assistance to students via email and during scheduled office hours.</w:t>
+        <w:t>Provided instruction to students in the proficient use of Microsoft Windows and Microsoft Office.</w:t>
       </w:r>
     </w:p>
     <w:p>
@@ -1454,21 +1490,7 @@
           <w:rFonts w:ascii="Cambria" w:eastAsia="Times New Roman" w:hAnsi="Cambria" w:cs="Times New Roman"/>
           <w:snapToGrid w:val="0"/>
         </w:rPr>
-        <w:t>Coordinat</w:t>
-      </w:r>
-      <w:r>
-        <w:rPr>
-          <w:rFonts w:ascii="Cambria" w:eastAsia="Times New Roman" w:hAnsi="Cambria" w:cs="Times New Roman"/>
-          <w:snapToGrid w:val="0"/>
-        </w:rPr>
-        <w:t>ed with other instructors</w:t>
-      </w:r>
-      <w:r>
-        <w:rPr>
-          <w:rFonts w:ascii="Cambria" w:eastAsia="Times New Roman" w:hAnsi="Cambria" w:cs="Times New Roman"/>
-          <w:snapToGrid w:val="0"/>
-        </w:rPr>
-        <w:t xml:space="preserve"> to plan and implement a successful curriculum.</w:t>
+        <w:t>Designed assignments and provided feedback and one-on-one assistance to students via email.</w:t>
       </w:r>
     </w:p>
     <w:p>
@@ -1505,42 +1527,14 @@
           <w:b/>
           <w:snapToGrid w:val="0"/>
         </w:rPr>
-        <w:t>Student Tutor</w:t>
-      </w:r>
-      <w:r>
-        <w:rPr>
-          <w:rFonts w:ascii="Cambria" w:eastAsia="Times New Roman" w:hAnsi="Cambria" w:cs="Times New Roman"/>
-          <w:snapToGrid w:val="0"/>
-        </w:rPr>
-        <w:t xml:space="preserve">, Tutoring, Walters State Community College, Jan. 2008 – </w:t>
-      </w:r>
-      <w:r>
-        <w:rPr>
-          <w:rFonts w:ascii="Cambria" w:eastAsia="Times New Roman" w:hAnsi="Cambria" w:cs="Times New Roman"/>
-          <w:snapToGrid w:val="0"/>
-        </w:rPr>
-        <w:t>Apr.</w:t>
-      </w:r>
-      <w:r>
-        <w:rPr>
-          <w:rFonts w:ascii="Cambria" w:eastAsia="Times New Roman" w:hAnsi="Cambria" w:cs="Times New Roman"/>
-          <w:snapToGrid w:val="0"/>
-        </w:rPr>
-        <w:t xml:space="preserve"> 2008</w:t>
-      </w:r>
-      <w:r>
-        <w:rPr>
-          <w:rFonts w:ascii="Cambria" w:eastAsia="Times New Roman" w:hAnsi="Cambria" w:cs="Times New Roman"/>
-          <w:snapToGrid w:val="0"/>
-        </w:rPr>
-        <w:t xml:space="preserve">, May 2014 – </w:t>
-      </w:r>
-      <w:r>
-        <w:rPr>
-          <w:rFonts w:ascii="Cambria" w:eastAsia="Times New Roman" w:hAnsi="Cambria" w:cs="Times New Roman"/>
-          <w:snapToGrid w:val="0"/>
-        </w:rPr>
-        <w:t>May 2018</w:t>
+        <w:t xml:space="preserve">Teaching Associate, </w:t>
+      </w:r>
+      <w:r>
+        <w:rPr>
+          <w:rFonts w:ascii="Cambria" w:eastAsia="Times New Roman" w:hAnsi="Cambria" w:cs="Times New Roman"/>
+          <w:snapToGrid w:val="0"/>
+        </w:rPr>
+        <w:t>Department of Computing, East Tennessee State University, Aug. 2016 – May 2018</w:t>
       </w:r>
     </w:p>
     <w:p>
@@ -1564,35 +1558,7 @@
           <w:rFonts w:ascii="Cambria" w:eastAsia="Times New Roman" w:hAnsi="Cambria" w:cs="Times New Roman"/>
           <w:snapToGrid w:val="0"/>
         </w:rPr>
-        <w:t>Provided tutoring for students in college level writing</w:t>
-      </w:r>
-      <w:r>
-        <w:rPr>
-          <w:rFonts w:ascii="Cambria" w:eastAsia="Times New Roman" w:hAnsi="Cambria" w:cs="Times New Roman"/>
-          <w:snapToGrid w:val="0"/>
-        </w:rPr>
-        <w:t xml:space="preserve">, </w:t>
-      </w:r>
-      <w:r>
-        <w:rPr>
-          <w:rFonts w:ascii="Cambria" w:eastAsia="Times New Roman" w:hAnsi="Cambria" w:cs="Times New Roman"/>
-          <w:snapToGrid w:val="0"/>
-        </w:rPr>
-        <w:t>mathematics</w:t>
-      </w:r>
-      <w:r>
-        <w:rPr>
-          <w:rFonts w:ascii="Cambria" w:eastAsia="Times New Roman" w:hAnsi="Cambria" w:cs="Times New Roman"/>
-          <w:snapToGrid w:val="0"/>
-        </w:rPr>
-        <w:t>, and programming</w:t>
-      </w:r>
-      <w:r>
-        <w:rPr>
-          <w:rFonts w:ascii="Cambria" w:eastAsia="Times New Roman" w:hAnsi="Cambria" w:cs="Times New Roman"/>
-          <w:snapToGrid w:val="0"/>
-        </w:rPr>
-        <w:t>.</w:t>
+        <w:t>Provided instruction to students in the proficient use of Microsoft Windows and Microsoft Office.</w:t>
       </w:r>
     </w:p>
     <w:p>
@@ -1616,14 +1582,7 @@
           <w:rFonts w:ascii="Cambria" w:eastAsia="Times New Roman" w:hAnsi="Cambria" w:cs="Times New Roman"/>
           <w:snapToGrid w:val="0"/>
         </w:rPr>
-        <w:t>Provided tutoring and technical support for students learning M</w:t>
-      </w:r>
-      <w:r>
-        <w:rPr>
-          <w:rFonts w:ascii="Cambria" w:eastAsia="Times New Roman" w:hAnsi="Cambria" w:cs="Times New Roman"/>
-          <w:snapToGrid w:val="0"/>
-        </w:rPr>
-        <w:t>icrosoft Office 2008 and later.</w:t>
+        <w:t>Provided feedback and one-on-one assistance to students via email and during scheduled office hours.</w:t>
       </w:r>
     </w:p>
     <w:p>
@@ -1647,6 +1606,199 @@
           <w:rFonts w:ascii="Cambria" w:eastAsia="Times New Roman" w:hAnsi="Cambria" w:cs="Times New Roman"/>
           <w:snapToGrid w:val="0"/>
         </w:rPr>
+        <w:t>Coordinat</w:t>
+      </w:r>
+      <w:r>
+        <w:rPr>
+          <w:rFonts w:ascii="Cambria" w:eastAsia="Times New Roman" w:hAnsi="Cambria" w:cs="Times New Roman"/>
+          <w:snapToGrid w:val="0"/>
+        </w:rPr>
+        <w:t>ed with other instructors</w:t>
+      </w:r>
+      <w:r>
+        <w:rPr>
+          <w:rFonts w:ascii="Cambria" w:eastAsia="Times New Roman" w:hAnsi="Cambria" w:cs="Times New Roman"/>
+          <w:snapToGrid w:val="0"/>
+        </w:rPr>
+        <w:t xml:space="preserve"> to plan and implement a successful curriculum.</w:t>
+      </w:r>
+    </w:p>
+    <w:p>
+      <w:pPr>
+        <w:widowControl w:val="0"/>
+        <w:tabs>
+          <w:tab w:val="left" w:pos="-1440"/>
+        </w:tabs>
+        <w:spacing w:after="0" w:line="240" w:lineRule="auto"/>
+        <w:ind w:left="360"/>
+        <w:rPr>
+          <w:rFonts w:ascii="Cambria" w:eastAsia="Times New Roman" w:hAnsi="Cambria" w:cs="Times New Roman"/>
+          <w:b/>
+          <w:snapToGrid w:val="0"/>
+        </w:rPr>
+      </w:pPr>
+    </w:p>
+    <w:p>
+      <w:pPr>
+        <w:widowControl w:val="0"/>
+        <w:tabs>
+          <w:tab w:val="left" w:pos="-1440"/>
+        </w:tabs>
+        <w:spacing w:after="0" w:line="240" w:lineRule="auto"/>
+        <w:ind w:left="360"/>
+        <w:rPr>
+          <w:rFonts w:ascii="Cambria" w:eastAsia="Times New Roman" w:hAnsi="Cambria" w:cs="Times New Roman"/>
+          <w:snapToGrid w:val="0"/>
+        </w:rPr>
+      </w:pPr>
+      <w:r>
+        <w:rPr>
+          <w:rFonts w:ascii="Cambria" w:eastAsia="Times New Roman" w:hAnsi="Cambria" w:cs="Times New Roman"/>
+          <w:b/>
+          <w:snapToGrid w:val="0"/>
+        </w:rPr>
+        <w:t>Student Tutor</w:t>
+      </w:r>
+      <w:r>
+        <w:rPr>
+          <w:rFonts w:ascii="Cambria" w:eastAsia="Times New Roman" w:hAnsi="Cambria" w:cs="Times New Roman"/>
+          <w:snapToGrid w:val="0"/>
+        </w:rPr>
+        <w:t xml:space="preserve">, Tutoring, Walters State Community College, Jan. 2008 – </w:t>
+      </w:r>
+      <w:r>
+        <w:rPr>
+          <w:rFonts w:ascii="Cambria" w:eastAsia="Times New Roman" w:hAnsi="Cambria" w:cs="Times New Roman"/>
+          <w:snapToGrid w:val="0"/>
+        </w:rPr>
+        <w:t>Apr.</w:t>
+      </w:r>
+      <w:r>
+        <w:rPr>
+          <w:rFonts w:ascii="Cambria" w:eastAsia="Times New Roman" w:hAnsi="Cambria" w:cs="Times New Roman"/>
+          <w:snapToGrid w:val="0"/>
+        </w:rPr>
+        <w:t xml:space="preserve"> 2008</w:t>
+      </w:r>
+      <w:r>
+        <w:rPr>
+          <w:rFonts w:ascii="Cambria" w:eastAsia="Times New Roman" w:hAnsi="Cambria" w:cs="Times New Roman"/>
+          <w:snapToGrid w:val="0"/>
+        </w:rPr>
+        <w:t xml:space="preserve">, May 2014 – </w:t>
+      </w:r>
+      <w:r>
+        <w:rPr>
+          <w:rFonts w:ascii="Cambria" w:eastAsia="Times New Roman" w:hAnsi="Cambria" w:cs="Times New Roman"/>
+          <w:snapToGrid w:val="0"/>
+        </w:rPr>
+        <w:t>May 2018</w:t>
+      </w:r>
+    </w:p>
+    <w:p>
+      <w:pPr>
+        <w:widowControl w:val="0"/>
+        <w:numPr>
+          <w:ilvl w:val="0"/>
+          <w:numId w:val="3"/>
+        </w:numPr>
+        <w:tabs>
+          <w:tab w:val="left" w:pos="-1440"/>
+        </w:tabs>
+        <w:spacing w:after="0" w:line="240" w:lineRule="auto"/>
+        <w:rPr>
+          <w:rFonts w:ascii="Cambria" w:eastAsia="Times New Roman" w:hAnsi="Cambria" w:cs="Times New Roman"/>
+          <w:snapToGrid w:val="0"/>
+        </w:rPr>
+      </w:pPr>
+      <w:r>
+        <w:rPr>
+          <w:rFonts w:ascii="Cambria" w:eastAsia="Times New Roman" w:hAnsi="Cambria" w:cs="Times New Roman"/>
+          <w:snapToGrid w:val="0"/>
+        </w:rPr>
+        <w:t>Provided tutoring for students in college level writing</w:t>
+      </w:r>
+      <w:r>
+        <w:rPr>
+          <w:rFonts w:ascii="Cambria" w:eastAsia="Times New Roman" w:hAnsi="Cambria" w:cs="Times New Roman"/>
+          <w:snapToGrid w:val="0"/>
+        </w:rPr>
+        <w:t xml:space="preserve">, </w:t>
+      </w:r>
+      <w:r>
+        <w:rPr>
+          <w:rFonts w:ascii="Cambria" w:eastAsia="Times New Roman" w:hAnsi="Cambria" w:cs="Times New Roman"/>
+          <w:snapToGrid w:val="0"/>
+        </w:rPr>
+        <w:t>mathematics</w:t>
+      </w:r>
+      <w:r>
+        <w:rPr>
+          <w:rFonts w:ascii="Cambria" w:eastAsia="Times New Roman" w:hAnsi="Cambria" w:cs="Times New Roman"/>
+          <w:snapToGrid w:val="0"/>
+        </w:rPr>
+        <w:t>, and programming</w:t>
+      </w:r>
+      <w:r>
+        <w:rPr>
+          <w:rFonts w:ascii="Cambria" w:eastAsia="Times New Roman" w:hAnsi="Cambria" w:cs="Times New Roman"/>
+          <w:snapToGrid w:val="0"/>
+        </w:rPr>
+        <w:t>.</w:t>
+      </w:r>
+    </w:p>
+    <w:p>
+      <w:pPr>
+        <w:widowControl w:val="0"/>
+        <w:numPr>
+          <w:ilvl w:val="0"/>
+          <w:numId w:val="3"/>
+        </w:numPr>
+        <w:tabs>
+          <w:tab w:val="left" w:pos="-1440"/>
+        </w:tabs>
+        <w:spacing w:after="0" w:line="240" w:lineRule="auto"/>
+        <w:rPr>
+          <w:rFonts w:ascii="Cambria" w:eastAsia="Times New Roman" w:hAnsi="Cambria" w:cs="Times New Roman"/>
+          <w:snapToGrid w:val="0"/>
+        </w:rPr>
+      </w:pPr>
+      <w:r>
+        <w:rPr>
+          <w:rFonts w:ascii="Cambria" w:eastAsia="Times New Roman" w:hAnsi="Cambria" w:cs="Times New Roman"/>
+          <w:snapToGrid w:val="0"/>
+        </w:rPr>
+        <w:t>Provided tutoring and technical support for students learning M</w:t>
+      </w:r>
+      <w:r>
+        <w:rPr>
+          <w:rFonts w:ascii="Cambria" w:eastAsia="Times New Roman" w:hAnsi="Cambria" w:cs="Times New Roman"/>
+          <w:snapToGrid w:val="0"/>
+        </w:rPr>
+        <w:t>icrosoft Office 2008 and later.</w:t>
+      </w:r>
+    </w:p>
+    <w:p>
+      <w:pPr>
+        <w:widowControl w:val="0"/>
+        <w:numPr>
+          <w:ilvl w:val="0"/>
+          <w:numId w:val="3"/>
+        </w:numPr>
+        <w:tabs>
+          <w:tab w:val="left" w:pos="-1440"/>
+        </w:tabs>
+        <w:spacing w:after="0" w:line="240" w:lineRule="auto"/>
+        <w:rPr>
+          <w:rFonts w:ascii="Cambria" w:eastAsia="Times New Roman" w:hAnsi="Cambria" w:cs="Times New Roman"/>
+          <w:snapToGrid w:val="0"/>
+        </w:rPr>
+      </w:pPr>
+      <w:r>
+        <w:rPr>
+          <w:rFonts w:ascii="Cambria" w:eastAsia="Times New Roman" w:hAnsi="Cambria" w:cs="Times New Roman"/>
+          <w:snapToGrid w:val="0"/>
+        </w:rPr>
         <w:t>Provided additional troubleshooting and technical support for students and staff as needed.</w:t>
       </w:r>
     </w:p>
@@ -2065,7 +2217,14 @@
           <w:snapToGrid w:val="0"/>
         </w:rPr>
         <w:tab/>
-        <w:t>East Tennessee State University – Department of Theatre and Dance (Set Construction) 2011 - 2013</w:t>
+      </w:r>
+      <w:r>
+        <w:rPr>
+          <w:rFonts w:ascii="Cambria" w:eastAsia="Times New Roman" w:hAnsi="Cambria" w:cs="Times New Roman"/>
+          <w:bCs/>
+          <w:snapToGrid w:val="0"/>
+        </w:rPr>
+        <w:t>Phoenix Firestorm Viewer Project (QA / Beta Testing) 2012 – Present</w:t>
       </w:r>
     </w:p>
     <w:p>
@@ -2090,7 +2249,46 @@
           <w:snapToGrid w:val="0"/>
         </w:rPr>
         <w:tab/>
-        <w:t>Phoenix Firestorm Viewer Project (QA / Beta Testing) 2012 – Present</w:t>
+      </w:r>
+      <w:r>
+        <w:rPr>
+          <w:rFonts w:ascii="Cambria" w:eastAsia="Times New Roman" w:hAnsi="Cambria" w:cs="Times New Roman"/>
+          <w:bCs/>
+          <w:snapToGrid w:val="0"/>
+        </w:rPr>
+        <w:t xml:space="preserve">Dreamscape Roleplaying Group (Gaming / Text-based Roleplaying) 2004 </w:t>
+      </w:r>
+      <w:r>
+        <w:rPr>
+          <w:rFonts w:ascii="Cambria" w:eastAsia="Times New Roman" w:hAnsi="Cambria" w:cs="Times New Roman"/>
+          <w:bCs/>
+          <w:snapToGrid w:val="0"/>
+        </w:rPr>
+        <w:t>–</w:t>
+      </w:r>
+      <w:r>
+        <w:rPr>
+          <w:rFonts w:ascii="Cambria" w:eastAsia="Times New Roman" w:hAnsi="Cambria" w:cs="Times New Roman"/>
+          <w:bCs/>
+          <w:snapToGrid w:val="0"/>
+        </w:rPr>
+        <w:t xml:space="preserve"> </w:t>
+      </w:r>
+      <w:r>
+        <w:rPr>
+          <w:rFonts w:ascii="Cambria" w:eastAsia="Times New Roman" w:hAnsi="Cambria" w:cs="Times New Roman"/>
+          <w:bCs/>
+          <w:snapToGrid w:val="0"/>
+        </w:rPr>
+        <w:t>2014</w:t>
+      </w:r>
+      <w:r>
+        <w:rPr>
+          <w:rFonts w:ascii="Cambria" w:eastAsia="Times New Roman" w:hAnsi="Cambria" w:cs="Times New Roman"/>
+          <w:bCs/>
+          <w:snapToGrid w:val="0"/>
+        </w:rPr>
+        <w:t xml:space="preserve"> </w:t>
       </w:r>
     </w:p>
     <w:p>
@@ -2115,7 +2313,6 @@
           <w:snapToGrid w:val="0"/>
         </w:rPr>
         <w:tab/>
-        <w:t xml:space="preserve">Dreamscape Roleplaying Group (Gaming / Text-based Roleplaying) 2004 - </w:t>
       </w:r>
       <w:r>
         <w:rPr>
@@ -2123,10 +2320,24 @@
           <w:bCs/>
           <w:snapToGrid w:val="0"/>
         </w:rPr>
-        <w:t>2014</w:t>
-      </w:r>
-      <w:bookmarkStart w:id="0" w:name="_GoBack"/>
-      <w:bookmarkEnd w:id="0"/>
+        <w:t xml:space="preserve">East Tennessee State University – Department of Theatre and Dance (Set Construction) 2011 </w:t>
+      </w:r>
+      <w:r>
+        <w:rPr>
+          <w:rFonts w:ascii="Cambria" w:eastAsia="Times New Roman" w:hAnsi="Cambria" w:cs="Times New Roman"/>
+          <w:bCs/>
+          <w:snapToGrid w:val="0"/>
+        </w:rPr>
+        <w:t>–</w:t>
+      </w:r>
+      <w:r>
+        <w:rPr>
+          <w:rFonts w:ascii="Cambria" w:eastAsia="Times New Roman" w:hAnsi="Cambria" w:cs="Times New Roman"/>
+          <w:bCs/>
+          <w:snapToGrid w:val="0"/>
+        </w:rPr>
+        <w:t xml:space="preserve"> 2013</w:t>
+      </w:r>
     </w:p>
     <w:sectPr>
       <w:pgSz w:w="12240" w:h="15840"/>
@@ -2928,7 +3139,7 @@
     <w:lsdException w:name="Table Web 2" w:semiHidden="1" w:unhideWhenUsed="1"/>
     <w:lsdException w:name="Table Web 3" w:semiHidden="1" w:unhideWhenUsed="1"/>
     <w:lsdException w:name="Balloon Text" w:semiHidden="1" w:unhideWhenUsed="1"/>
-    <w:lsdException w:name="Table Grid" w:semiHidden="1" w:uiPriority="59" w:unhideWhenUsed="1"/>
+    <w:lsdException w:name="Table Grid" w:uiPriority="59"/>
     <w:lsdException w:name="Table Theme" w:semiHidden="1" w:unhideWhenUsed="1"/>
     <w:lsdException w:name="Placeholder Text" w:semiHidden="1"/>
     <w:lsdException w:name="No Spacing" w:uiPriority="1" w:qFormat="1"/>
@@ -3233,6 +3444,18 @@
       <w:contextualSpacing/>
     </w:pPr>
   </w:style>
+  <w:style w:type="character" w:styleId="UnresolvedMention">
+    <w:name w:val="Unresolved Mention"/>
+    <w:basedOn w:val="DefaultParagraphFont"/>
+    <w:uiPriority w:val="99"/>
+    <w:semiHidden/>
+    <w:unhideWhenUsed/>
+    <w:rsid w:val="00D50F1A"/>
+    <w:rPr>
+      <w:color w:val="808080"/>
+      <w:shd w:val="clear" w:color="auto" w:fill="E6E6E6"/>
+    </w:rPr>
+  </w:style>
 </w:styles>
 </file>
 

</xml_diff>